<commit_message>
se cargan ajustes y se genera descargable.
</commit_message>
<xml_diff>
--- a/fuentes/21710113-CF01-DU.docx
+++ b/fuentes/21710113-CF01-DU.docx
@@ -43,7 +43,7 @@
                     <pic:cNvPicPr/>
                   </pic:nvPicPr>
                   <pic:blipFill>
-                    <a:blip r:embed="rId8">
+                    <a:blip r:embed="rId11">
                       <a:extLst>
                         <a:ext uri="{28A0092B-C50C-407E-A947-70E740481C1C}">
                           <a14:useLocalDpi xmlns:a14="http://schemas.microsoft.com/office/drawing/2010/main" val="0"/>
@@ -544,7 +544,7 @@
           <w:r>
             <w:fldChar w:fldCharType="separate"/>
           </w:r>
-          <w:hyperlink w:anchor="_Toc146567353" w:history="1">
+          <w:hyperlink w:anchor="_Toc146897071" w:history="1">
             <w:r>
               <w:rPr>
                 <w:rStyle w:val="Hipervnculo"/>
@@ -571,7 +571,7 @@
                 <w:noProof/>
                 <w:webHidden/>
               </w:rPr>
-              <w:instrText xml:space="preserve"> PAGEREF _Toc146567353 \h </w:instrText>
+              <w:instrText xml:space="preserve"> PAGEREF _Toc146897071 \h </w:instrText>
             </w:r>
             <w:r>
               <w:rPr>
@@ -618,7 +618,7 @@
               <w14:ligatures w14:val="none"/>
             </w:rPr>
           </w:pPr>
-          <w:hyperlink w:anchor="_Toc146567354" w:history="1">
+          <w:hyperlink w:anchor="_Toc146897072" w:history="1">
             <w:r>
               <w:rPr>
                 <w:rStyle w:val="Hipervnculo"/>
@@ -663,7 +663,7 @@
                 <w:noProof/>
                 <w:webHidden/>
               </w:rPr>
-              <w:instrText xml:space="preserve"> PAGEREF _Toc146567354 \h </w:instrText>
+              <w:instrText xml:space="preserve"> PAGEREF _Toc146897072 \h </w:instrText>
             </w:r>
             <w:r>
               <w:rPr>
@@ -710,7 +710,7 @@
               <w14:ligatures w14:val="none"/>
             </w:rPr>
           </w:pPr>
-          <w:hyperlink w:anchor="_Toc146567358" w:history="1">
+          <w:hyperlink w:anchor="_Toc146897076" w:history="1">
             <w:r>
               <w:rPr>
                 <w:rStyle w:val="Hipervnculo"/>
@@ -755,7 +755,7 @@
                 <w:noProof/>
                 <w:webHidden/>
               </w:rPr>
-              <w:instrText xml:space="preserve"> PAGEREF _Toc146567358 \h </w:instrText>
+              <w:instrText xml:space="preserve"> PAGEREF _Toc146897076 \h </w:instrText>
             </w:r>
             <w:r>
               <w:rPr>
@@ -802,7 +802,7 @@
               <w14:ligatures w14:val="none"/>
             </w:rPr>
           </w:pPr>
-          <w:hyperlink w:anchor="_Toc146567359" w:history="1">
+          <w:hyperlink w:anchor="_Toc146897077" w:history="1">
             <w:r>
               <w:rPr>
                 <w:rStyle w:val="Hipervnculo"/>
@@ -847,7 +847,7 @@
                 <w:noProof/>
                 <w:webHidden/>
               </w:rPr>
-              <w:instrText xml:space="preserve"> PAGEREF _Toc146567359 \h </w:instrText>
+              <w:instrText xml:space="preserve"> PAGEREF _Toc146897077 \h </w:instrText>
             </w:r>
             <w:r>
               <w:rPr>
@@ -894,7 +894,7 @@
               <w14:ligatures w14:val="none"/>
             </w:rPr>
           </w:pPr>
-          <w:hyperlink w:anchor="_Toc146567362" w:history="1">
+          <w:hyperlink w:anchor="_Toc146897080" w:history="1">
             <w:r>
               <w:rPr>
                 <w:rStyle w:val="Hipervnculo"/>
@@ -939,7 +939,7 @@
                 <w:noProof/>
                 <w:webHidden/>
               </w:rPr>
-              <w:instrText xml:space="preserve"> PAGEREF _Toc146567362 \h </w:instrText>
+              <w:instrText xml:space="preserve"> PAGEREF _Toc146897080 \h </w:instrText>
             </w:r>
             <w:r>
               <w:rPr>
@@ -986,7 +986,7 @@
               <w14:ligatures w14:val="none"/>
             </w:rPr>
           </w:pPr>
-          <w:hyperlink w:anchor="_Toc146567366" w:history="1">
+          <w:hyperlink w:anchor="_Toc146897084" w:history="1">
             <w:r>
               <w:rPr>
                 <w:rStyle w:val="Hipervnculo"/>
@@ -1031,7 +1031,7 @@
                 <w:noProof/>
                 <w:webHidden/>
               </w:rPr>
-              <w:instrText xml:space="preserve"> PAGEREF _Toc146567366 \h </w:instrText>
+              <w:instrText xml:space="preserve"> PAGEREF _Toc146897084 \h </w:instrText>
             </w:r>
             <w:r>
               <w:rPr>
@@ -1078,7 +1078,7 @@
               <w14:ligatures w14:val="none"/>
             </w:rPr>
           </w:pPr>
-          <w:hyperlink w:anchor="_Toc146567368" w:history="1">
+          <w:hyperlink w:anchor="_Toc146897086" w:history="1">
             <w:r>
               <w:rPr>
                 <w:rStyle w:val="Hipervnculo"/>
@@ -1123,7 +1123,7 @@
                 <w:noProof/>
                 <w:webHidden/>
               </w:rPr>
-              <w:instrText xml:space="preserve"> PAGEREF _Toc146567368 \h </w:instrText>
+              <w:instrText xml:space="preserve"> PAGEREF _Toc146897086 \h </w:instrText>
             </w:r>
             <w:r>
               <w:rPr>
@@ -1170,7 +1170,7 @@
               <w14:ligatures w14:val="none"/>
             </w:rPr>
           </w:pPr>
-          <w:hyperlink w:anchor="_Toc146567369" w:history="1">
+          <w:hyperlink w:anchor="_Toc146897087" w:history="1">
             <w:r>
               <w:rPr>
                 <w:rStyle w:val="Hipervnculo"/>
@@ -1215,7 +1215,7 @@
                 <w:noProof/>
                 <w:webHidden/>
               </w:rPr>
-              <w:instrText xml:space="preserve"> PAGEREF _Toc146567369 \h </w:instrText>
+              <w:instrText xml:space="preserve"> PAGEREF _Toc146897087 \h </w:instrText>
             </w:r>
             <w:r>
               <w:rPr>
@@ -1262,7 +1262,7 @@
               <w14:ligatures w14:val="none"/>
             </w:rPr>
           </w:pPr>
-          <w:hyperlink w:anchor="_Toc146567370" w:history="1">
+          <w:hyperlink w:anchor="_Toc146897088" w:history="1">
             <w:r>
               <w:rPr>
                 <w:rStyle w:val="Hipervnculo"/>
@@ -1307,7 +1307,7 @@
                 <w:noProof/>
                 <w:webHidden/>
               </w:rPr>
-              <w:instrText xml:space="preserve"> PAGEREF _Toc146567370 \h </w:instrText>
+              <w:instrText xml:space="preserve"> PAGEREF _Toc146897088 \h </w:instrText>
             </w:r>
             <w:r>
               <w:rPr>
@@ -1354,7 +1354,7 @@
               <w14:ligatures w14:val="none"/>
             </w:rPr>
           </w:pPr>
-          <w:hyperlink w:anchor="_Toc146567371" w:history="1">
+          <w:hyperlink w:anchor="_Toc146897089" w:history="1">
             <w:r>
               <w:rPr>
                 <w:rStyle w:val="Hipervnculo"/>
@@ -1399,7 +1399,7 @@
                 <w:noProof/>
                 <w:webHidden/>
               </w:rPr>
-              <w:instrText xml:space="preserve"> PAGEREF _Toc146567371 \h </w:instrText>
+              <w:instrText xml:space="preserve"> PAGEREF _Toc146897089 \h </w:instrText>
             </w:r>
             <w:r>
               <w:rPr>
@@ -1420,6 +1420,79 @@
                 <w:webHidden/>
               </w:rPr>
               <w:t>30</w:t>
+            </w:r>
+            <w:r>
+              <w:rPr>
+                <w:noProof/>
+                <w:webHidden/>
+              </w:rPr>
+              <w:fldChar w:fldCharType="end"/>
+            </w:r>
+          </w:hyperlink>
+        </w:p>
+        <w:p>
+          <w:pPr>
+            <w:pStyle w:val="TDC3"/>
+            <w:tabs>
+              <w:tab w:val="right" w:leader="dot" w:pos="9962"/>
+            </w:tabs>
+            <w:rPr>
+              <w:rFonts w:eastAsiaTheme="minorEastAsia"/>
+              <w:noProof/>
+              <w:kern w:val="0"/>
+              <w:sz w:val="22"/>
+              <w:lang w:eastAsia="es-CO"/>
+              <w14:ligatures w14:val="none"/>
+            </w:rPr>
+          </w:pPr>
+          <w:hyperlink w:anchor="_Toc146897090" w:history="1">
+            <w:r>
+              <w:rPr>
+                <w:rStyle w:val="Hipervnculo"/>
+                <w:noProof/>
+              </w:rPr>
+              <w:t>Lectura de archivos en diferentes formatos</w:t>
+            </w:r>
+            <w:r>
+              <w:rPr>
+                <w:noProof/>
+                <w:webHidden/>
+              </w:rPr>
+              <w:tab/>
+            </w:r>
+            <w:r>
+              <w:rPr>
+                <w:noProof/>
+                <w:webHidden/>
+              </w:rPr>
+              <w:fldChar w:fldCharType="begin"/>
+            </w:r>
+            <w:r>
+              <w:rPr>
+                <w:noProof/>
+                <w:webHidden/>
+              </w:rPr>
+              <w:instrText xml:space="preserve"> PAGEREF _Toc146897090 \h </w:instrText>
+            </w:r>
+            <w:r>
+              <w:rPr>
+                <w:noProof/>
+                <w:webHidden/>
+              </w:rPr>
+            </w:r>
+            <w:r>
+              <w:rPr>
+                <w:noProof/>
+                <w:webHidden/>
+              </w:rPr>
+              <w:fldChar w:fldCharType="separate"/>
+            </w:r>
+            <w:r>
+              <w:rPr>
+                <w:noProof/>
+                <w:webHidden/>
+              </w:rPr>
+              <w:t>31</w:t>
             </w:r>
             <w:r>
               <w:rPr>
@@ -1445,7 +1518,7 @@
               <w14:ligatures w14:val="none"/>
             </w:rPr>
           </w:pPr>
-          <w:hyperlink w:anchor="_Toc146567373" w:history="1">
+          <w:hyperlink w:anchor="_Toc146897091" w:history="1">
             <w:r>
               <w:rPr>
                 <w:rStyle w:val="Hipervnculo"/>
@@ -1472,7 +1545,7 @@
                 <w:noProof/>
                 <w:webHidden/>
               </w:rPr>
-              <w:instrText xml:space="preserve"> PAGEREF _Toc146567373 \h </w:instrText>
+              <w:instrText xml:space="preserve"> PAGEREF _Toc146897091 \h </w:instrText>
             </w:r>
             <w:r>
               <w:rPr>
@@ -1518,7 +1591,7 @@
               <w14:ligatures w14:val="none"/>
             </w:rPr>
           </w:pPr>
-          <w:hyperlink w:anchor="_Toc146567374" w:history="1">
+          <w:hyperlink w:anchor="_Toc146897092" w:history="1">
             <w:r>
               <w:rPr>
                 <w:rStyle w:val="Hipervnculo"/>
@@ -1545,7 +1618,7 @@
                 <w:noProof/>
                 <w:webHidden/>
               </w:rPr>
-              <w:instrText xml:space="preserve"> PAGEREF _Toc146567374 \h </w:instrText>
+              <w:instrText xml:space="preserve"> PAGEREF _Toc146897092 \h </w:instrText>
             </w:r>
             <w:r>
               <w:rPr>
@@ -1591,7 +1664,7 @@
               <w14:ligatures w14:val="none"/>
             </w:rPr>
           </w:pPr>
-          <w:hyperlink w:anchor="_Toc146567375" w:history="1">
+          <w:hyperlink w:anchor="_Toc146897093" w:history="1">
             <w:r>
               <w:rPr>
                 <w:rStyle w:val="Hipervnculo"/>
@@ -1618,7 +1691,7 @@
                 <w:noProof/>
                 <w:webHidden/>
               </w:rPr>
-              <w:instrText xml:space="preserve"> PAGEREF _Toc146567375 \h </w:instrText>
+              <w:instrText xml:space="preserve"> PAGEREF _Toc146897093 \h </w:instrText>
             </w:r>
             <w:r>
               <w:rPr>
@@ -1664,7 +1737,7 @@
               <w14:ligatures w14:val="none"/>
             </w:rPr>
           </w:pPr>
-          <w:hyperlink w:anchor="_Toc146567376" w:history="1">
+          <w:hyperlink w:anchor="_Toc146897094" w:history="1">
             <w:r>
               <w:rPr>
                 <w:rStyle w:val="Hipervnculo"/>
@@ -1691,7 +1764,7 @@
                 <w:noProof/>
                 <w:webHidden/>
               </w:rPr>
-              <w:instrText xml:space="preserve"> PAGEREF _Toc146567376 \h </w:instrText>
+              <w:instrText xml:space="preserve"> PAGEREF _Toc146897094 \h </w:instrText>
             </w:r>
             <w:r>
               <w:rPr>
@@ -1737,7 +1810,7 @@
               <w14:ligatures w14:val="none"/>
             </w:rPr>
           </w:pPr>
-          <w:hyperlink w:anchor="_Toc146567377" w:history="1">
+          <w:hyperlink w:anchor="_Toc146897095" w:history="1">
             <w:r>
               <w:rPr>
                 <w:rStyle w:val="Hipervnculo"/>
@@ -1764,7 +1837,7 @@
                 <w:noProof/>
                 <w:webHidden/>
               </w:rPr>
-              <w:instrText xml:space="preserve"> PAGEREF _Toc146567377 \h </w:instrText>
+              <w:instrText xml:space="preserve"> PAGEREF _Toc146897095 \h </w:instrText>
             </w:r>
             <w:r>
               <w:rPr>
@@ -1818,7 +1891,7 @@
     <w:p>
       <w:pPr>
         <w:sectPr>
-          <w:footerReference w:type="default" r:id="rId9"/>
+          <w:footerReference w:type="default" r:id="rId12"/>
           <w:pgSz w:w="12240" w:h="15840"/>
           <w:pgMar w:top="1701" w:right="1134" w:bottom="1134" w:left="1134" w:header="709" w:footer="709" w:gutter="0"/>
           <w:cols w:space="708"/>
@@ -1830,7 +1903,7 @@
       <w:pPr>
         <w:pStyle w:val="Titulosgenerales"/>
       </w:pPr>
-      <w:bookmarkStart w:id="0" w:name="_Toc146567353"/>
+      <w:bookmarkStart w:id="0" w:name="_Toc146897071"/>
       <w:r>
         <w:lastRenderedPageBreak/>
         <w:t>Introducción</w:t>
@@ -1897,7 +1970,7 @@
                     <pic:cNvPicPr/>
                   </pic:nvPicPr>
                   <pic:blipFill>
-                    <a:blip r:embed="rId10" cstate="print">
+                    <a:blip r:embed="rId13" cstate="print">
                       <a:extLst>
                         <a:ext uri="{28A0092B-C50C-407E-A947-70E740481C1C}">
                           <a14:useLocalDpi xmlns:a14="http://schemas.microsoft.com/office/drawing/2010/main" val="0"/>
@@ -1929,7 +2002,7 @@
         <w:ind w:firstLine="0"/>
         <w:jc w:val="center"/>
       </w:pPr>
-      <w:hyperlink r:id="rId11" w:history="1">
+      <w:hyperlink r:id="rId14" w:history="1">
         <w:r>
           <w:rPr>
             <w:rStyle w:val="Hipervnculo"/>
@@ -1988,25 +2061,7 @@
           <w:p>
             <w:r>
               <w:lastRenderedPageBreak/>
-              <w:t>Teniendo en cuenta lo anterior</w:t>
-            </w:r>
-            <w:r>
-              <w:t>,</w:t>
-            </w:r>
-            <w:r>
-              <w:t xml:space="preserve"> este espacio de formación esta encamina a reconocer</w:t>
-            </w:r>
-            <w:r>
-              <w:t>,</w:t>
-            </w:r>
-            <w:r>
-              <w:t xml:space="preserve"> en primera instancia, las diferentes metodologías </w:t>
-            </w:r>
-            <w:r>
-              <w:t xml:space="preserve">a </w:t>
-            </w:r>
-            <w:r>
-              <w:t>utilizar para la implementación de proyecto de analítica, entre las que se encuentran ASUM-DM (</w:t>
+              <w:t>Teniendo en cuenta lo anterior, este espacio de formación esta encamina a reconocer, en primera instancia, las diferentes metodologías a utilizar para la implementación de proyecto de analítica, entre las que se encuentran ASUM-DM (</w:t>
             </w:r>
             <w:r>
               <w:t>“</w:t>
@@ -2036,13 +2091,7 @@
               <w:t>”</w:t>
             </w:r>
             <w:r>
-              <w:t>),</w:t>
-            </w:r>
-            <w:r>
-              <w:t xml:space="preserve"> </w:t>
-            </w:r>
-            <w:r>
-              <w:t>SEMMA (</w:t>
+              <w:t>), SEMMA (</w:t>
             </w:r>
             <w:r>
               <w:t>“</w:t>
@@ -2057,10 +2106,7 @@
               <w:t>”</w:t>
             </w:r>
             <w:r>
-              <w:t>). P</w:t>
-            </w:r>
-            <w:r>
-              <w:t>ara el objetivo que le atañe a este curso se profundizará en la metodología CRISP-DM (</w:t>
+              <w:t>). Para el objetivo que le atañe a este curso se profundizará en la metodología CRISP-DM (</w:t>
             </w:r>
             <w:r>
               <w:t>“</w:t>
@@ -2075,70 +2121,22 @@
               <w:t>”</w:t>
             </w:r>
             <w:r>
-              <w:t>), pues esta metodología resulta fundamental para llevar</w:t>
-            </w:r>
-            <w:r>
-              <w:t>, de</w:t>
-            </w:r>
-            <w:r>
-              <w:t xml:space="preserve"> manera organizada</w:t>
-            </w:r>
-            <w:r>
-              <w:t>,</w:t>
-            </w:r>
-            <w:r>
-              <w:t xml:space="preserve"> cada una de las etapas por la cuales debe pasar un proyecto de análisis.</w:t>
+              <w:t>), pues esta metodología resulta fundamental para llevar, de manera organizada, cada una de las etapas por la cuales debe pasar un proyecto de análisis.</w:t>
             </w:r>
           </w:p>
           <w:p>
             <w:r>
-              <w:t>Por otro lado, se reconocerán las principales fuentes de datos las cuales permiten obtener la información necesaria para el análisis</w:t>
-            </w:r>
-            <w:r>
-              <w:t>. S</w:t>
-            </w:r>
-            <w:r>
-              <w:t>e identificarán sus tipos y</w:t>
-            </w:r>
-            <w:r>
-              <w:t>,</w:t>
-            </w:r>
-            <w:r>
-              <w:t xml:space="preserve"> mediante ejemplos</w:t>
-            </w:r>
-            <w:r>
-              <w:t>,</w:t>
-            </w:r>
-            <w:r>
-              <w:t xml:space="preserve"> se reconocerá la mejor manera de utilizarlas.</w:t>
+              <w:t>Por otro lado, se reconocerán las principales fuentes de datos las cuales permiten obtener la información necesaria para el análisis. Se identificarán sus tipos y, mediante ejemplos, se reconocerá la mejor manera de utilizarlas.</w:t>
             </w:r>
           </w:p>
           <w:p>
             <w:r>
-              <w:t>De la misma forma</w:t>
-            </w:r>
-            <w:r>
-              <w:t>,</w:t>
-            </w:r>
-            <w:r>
-              <w:t xml:space="preserve"> el desarrollo del presente escenario de formación le permitirá conocer los diferentes formatos en los que se puede manejar la información para realizar el análisis de datos</w:t>
-            </w:r>
-            <w:r>
-              <w:t>;</w:t>
-            </w:r>
-            <w:r>
-              <w:t xml:space="preserve"> el uso de dichos formatos depende de los requerimientos y las necesidades organizacionales.</w:t>
+              <w:t>De la misma forma, el desarrollo del presente escenario de formación le permitirá conocer los diferentes formatos en los que se puede manejar la información para realizar el análisis de datos; el uso de dichos formatos depende de los requerimientos y las necesidades organizacionales.</w:t>
             </w:r>
           </w:p>
           <w:p>
             <w:r>
-              <w:t>Finalmente, identificar</w:t>
-            </w:r>
-            <w:r>
-              <w:t>á</w:t>
-            </w:r>
-            <w:r>
-              <w:t xml:space="preserve"> cuál es el proceso para la instalación y el manejo de la herramienta </w:t>
+              <w:t xml:space="preserve">Finalmente, identificará cuál es el proceso para la instalación y el manejo de la herramienta </w:t>
             </w:r>
             <w:r>
               <w:rPr>
@@ -2148,10 +2146,7 @@
               <w:t>Anaconda</w:t>
             </w:r>
             <w:r>
-              <w:t>,</w:t>
-            </w:r>
-            <w:r>
-              <w:t xml:space="preserve"> que es una distribución del lenguaje </w:t>
+              <w:t xml:space="preserve">, que es una distribución del lenguaje </w:t>
             </w:r>
             <w:r>
               <w:rPr>
@@ -2161,10 +2156,7 @@
               <w:t>Python</w:t>
             </w:r>
             <w:r>
-              <w:t>,</w:t>
-            </w:r>
-            <w:r>
-              <w:t xml:space="preserve"> fundamental para la preparación, limpieza y transformación de los datos.</w:t>
+              <w:t>, fundamental para la preparación, limpieza y transformación de los datos.</w:t>
             </w:r>
           </w:p>
         </w:tc>
@@ -2184,7 +2176,7 @@
       <w:pPr>
         <w:pStyle w:val="Ttulo1"/>
       </w:pPr>
-      <w:bookmarkStart w:id="1" w:name="_Toc146567354"/>
+      <w:bookmarkStart w:id="1" w:name="_Toc146897072"/>
       <w:r>
         <w:lastRenderedPageBreak/>
         <w:t>Metodologías de análisis de datos</w:t>
@@ -2239,13 +2231,7 @@
         <w:rPr>
           <w:lang w:val="es-419" w:eastAsia="es-CO"/>
         </w:rPr>
-        <w:t xml:space="preserve">. </w:t>
-      </w:r>
-      <w:r>
-        <w:rPr>
-          <w:lang w:val="es-419" w:eastAsia="es-CO"/>
-        </w:rPr>
-        <w:t>(</w:t>
+        <w:t>. (</w:t>
       </w:r>
       <w:r>
         <w:rPr>
@@ -2346,13 +2332,7 @@
         <w:rPr>
           <w:lang w:val="es-419" w:eastAsia="es-CO"/>
         </w:rPr>
-        <w:t xml:space="preserve">. </w:t>
-      </w:r>
-      <w:r>
-        <w:rPr>
-          <w:lang w:val="es-419" w:eastAsia="es-CO"/>
-        </w:rPr>
-        <w:t>(</w:t>
+        <w:t>. (</w:t>
       </w:r>
       <w:r>
         <w:rPr>
@@ -2421,13 +2401,7 @@
         <w:rPr>
           <w:lang w:val="es-419" w:eastAsia="es-CO"/>
         </w:rPr>
-        <w:t xml:space="preserve">. </w:t>
-      </w:r>
-      <w:r>
-        <w:rPr>
-          <w:lang w:val="es-419" w:eastAsia="es-CO"/>
-        </w:rPr>
-        <w:t>(</w:t>
+        <w:t>. (</w:t>
       </w:r>
       <w:r>
         <w:rPr>
@@ -2528,13 +2502,7 @@
         <w:rPr>
           <w:lang w:val="es-419" w:eastAsia="es-CO"/>
         </w:rPr>
-        <w:t xml:space="preserve">. </w:t>
-      </w:r>
-      <w:r>
-        <w:rPr>
-          <w:lang w:val="es-419" w:eastAsia="es-CO"/>
-        </w:rPr>
-        <w:t>(</w:t>
+        <w:t>. (</w:t>
       </w:r>
       <w:r>
         <w:rPr>
@@ -2616,7 +2584,19 @@
         <w:rPr>
           <w:lang w:val="es-419" w:eastAsia="es-CO"/>
         </w:rPr>
-        <w:t>): la cual permite llevar de manera organizada cada una de las etapas por la cuales debe pasar un proyecto de análisis de datos, incluyendo la limpieza y la trasformación de datos. Esta metodología facilita la creación de estrategias y el establecimiento de acciones necesarias para el cumplimiento de os objetivos propuestos en el negocio.</w:t>
+        <w:t xml:space="preserve">): la cual permite llevar de manera organizada cada una de las etapas por la cuales debe pasar un proyecto de análisis de datos, incluyendo la limpieza y la trasformación de datos. Esta metodología facilita la creación de estrategias y el establecimiento de acciones necesarias para el cumplimiento de </w:t>
+      </w:r>
+      <w:r>
+        <w:rPr>
+          <w:lang w:val="es-419" w:eastAsia="es-CO"/>
+        </w:rPr>
+        <w:t>l</w:t>
+      </w:r>
+      <w:r>
+        <w:rPr>
+          <w:lang w:val="es-419" w:eastAsia="es-CO"/>
+        </w:rPr>
+        <w:t>os objetivos propuestos en el negocio.</w:t>
       </w:r>
     </w:p>
     <w:p>
@@ -2788,10 +2768,12 @@
         <w:pStyle w:val="Ttulo3"/>
       </w:pPr>
       <w:bookmarkStart w:id="2" w:name="_Toc146567355"/>
+      <w:bookmarkStart w:id="3" w:name="_Toc146897073"/>
       <w:r>
         <w:t>Etapa 1: Fase Inicial</w:t>
       </w:r>
       <w:bookmarkEnd w:id="2"/>
+      <w:bookmarkEnd w:id="3"/>
     </w:p>
     <w:p>
       <w:pPr>
@@ -2945,13 +2927,7 @@
         <w:rPr>
           <w:lang w:val="es-419" w:eastAsia="es-CO"/>
         </w:rPr>
-        <w:t xml:space="preserve">. </w:t>
-      </w:r>
-      <w:r>
-        <w:rPr>
-          <w:lang w:val="es-419" w:eastAsia="es-CO"/>
-        </w:rPr>
-        <w:t>Es la persona dentro de la organización</w:t>
+        <w:t>. Es la persona dentro de la organización</w:t>
       </w:r>
       <w:r>
         <w:rPr>
@@ -3013,13 +2989,7 @@
         <w:rPr>
           <w:lang w:val="es-419" w:eastAsia="es-CO"/>
         </w:rPr>
-        <w:t xml:space="preserve">. </w:t>
-      </w:r>
-      <w:r>
-        <w:rPr>
-          <w:lang w:val="es-419" w:eastAsia="es-CO"/>
-        </w:rPr>
-        <w:t>Su responsabilidad se basa en mantener todo el inventario</w:t>
+        <w:t>. Su responsabilidad se basa en mantener todo el inventario</w:t>
       </w:r>
       <w:r>
         <w:rPr>
@@ -3069,13 +3039,7 @@
         <w:rPr>
           <w:lang w:val="es-419" w:eastAsia="es-CO"/>
         </w:rPr>
-        <w:t xml:space="preserve">. </w:t>
-      </w:r>
-      <w:r>
-        <w:rPr>
-          <w:lang w:val="es-419" w:eastAsia="es-CO"/>
-        </w:rPr>
-        <w:t>Se encarga de garantizar la infraestructura necesaria para soportar los proyectos de ciencia de datos.</w:t>
+        <w:t>. Se encarga de garantizar la infraestructura necesaria para soportar los proyectos de ciencia de datos.</w:t>
       </w:r>
     </w:p>
     <w:p>
@@ -3101,13 +3065,7 @@
         <w:rPr>
           <w:lang w:val="es-419" w:eastAsia="es-CO"/>
         </w:rPr>
-        <w:t xml:space="preserve">. </w:t>
-      </w:r>
-      <w:r>
-        <w:rPr>
-          <w:lang w:val="es-419" w:eastAsia="es-CO"/>
-        </w:rPr>
-        <w:t>Encargado de los datos, tiene un amplio dominio estadístico y de herramientas tecnológicas para el procesamiento y análisis de datos.</w:t>
+        <w:t>. Encargado de los datos, tiene un amplio dominio estadístico y de herramientas tecnológicas para el procesamiento y análisis de datos.</w:t>
       </w:r>
     </w:p>
     <w:p>
@@ -3133,13 +3091,7 @@
         <w:rPr>
           <w:lang w:val="es-419" w:eastAsia="es-CO"/>
         </w:rPr>
-        <w:t xml:space="preserve">. </w:t>
-      </w:r>
-      <w:r>
-        <w:rPr>
-          <w:lang w:val="es-419" w:eastAsia="es-CO"/>
-        </w:rPr>
-        <w:t>Personal de la empresa que domina muy bien los objetivos y metas, se encarga de las estrategias empresariales y en proyectos de análisis de datos debe trabajar de la mano con el científico de datos.</w:t>
+        <w:t>. Personal de la empresa que domina muy bien los objetivos y metas, se encarga de las estrategias empresariales y en proyectos de análisis de datos debe trabajar de la mano con el científico de datos.</w:t>
       </w:r>
     </w:p>
     <w:p>
@@ -3165,13 +3117,7 @@
         <w:rPr>
           <w:lang w:val="es-419" w:eastAsia="es-CO"/>
         </w:rPr>
-        <w:t xml:space="preserve">. </w:t>
-      </w:r>
-      <w:r>
-        <w:rPr>
-          <w:lang w:val="es-419" w:eastAsia="es-CO"/>
-        </w:rPr>
-        <w:t>Conoce todas las etapas y responsables del proyecto</w:t>
+        <w:t>. Conoce todas las etapas y responsables del proyecto</w:t>
       </w:r>
       <w:r>
         <w:rPr>
@@ -3202,12 +3148,14 @@
       <w:pPr>
         <w:pStyle w:val="Ttulo3"/>
       </w:pPr>
-      <w:bookmarkStart w:id="3" w:name="_Toc146567356"/>
+      <w:bookmarkStart w:id="4" w:name="_Toc146567356"/>
+      <w:bookmarkStart w:id="5" w:name="_Toc146897074"/>
       <w:r>
         <w:lastRenderedPageBreak/>
         <w:t>Etapa 2: Comprender el negocio</w:t>
       </w:r>
-      <w:bookmarkEnd w:id="3"/>
+      <w:bookmarkEnd w:id="4"/>
+      <w:bookmarkEnd w:id="5"/>
     </w:p>
     <w:p>
       <w:pPr>
@@ -3258,13 +3206,7 @@
         <w:rPr>
           <w:lang w:val="es-419" w:eastAsia="es-CO"/>
         </w:rPr>
-        <w:t xml:space="preserve">. </w:t>
-      </w:r>
-      <w:r>
-        <w:rPr>
-          <w:lang w:val="es-419" w:eastAsia="es-CO"/>
-        </w:rPr>
-        <w:t>Evaluación que se fundamenta en los objetivos de la empresa o negocio. En dicha evaluación es importante incluir: inventario, requerimientos, riesgos y planes de contingencia, glosario, análisis de costo-beneficio, ruta de trabajo, reportes.</w:t>
+        <w:t>. Evaluación que se fundamenta en los objetivos de la empresa o negocio. En dicha evaluación es importante incluir: inventario, requerimientos, riesgos y planes de contingencia, glosario, análisis de costo-beneficio, ruta de trabajo, reportes.</w:t>
       </w:r>
     </w:p>
     <w:p>
@@ -3330,13 +3272,7 @@
         <w:rPr>
           <w:lang w:val="es-419" w:eastAsia="es-CO"/>
         </w:rPr>
-        <w:t xml:space="preserve">. </w:t>
-      </w:r>
-      <w:r>
-        <w:rPr>
-          <w:lang w:val="es-419" w:eastAsia="es-CO"/>
-        </w:rPr>
-        <w:t>Una vez se tiene claridad frente a los objetivos del negocio, se debe realizar una evaluación que determine el estado actual de la organización en aspectos como: la empresa cuenta con el personal necesario para completar el proyecto, con qué tipos de datos cuenta la organización para realizar el análisis, cuáles pueden ser los factores de riesgo con los que cuenta la organización, se disponen de planes de contingencia para cada factor de riesgo.</w:t>
+        <w:t>. Una vez se tiene claridad frente a los objetivos del negocio, se debe realizar una evaluación que determine el estado actual de la organización en aspectos como: la empresa cuenta con el personal necesario para completar el proyecto, con qué tipos de datos cuenta la organización para realizar el análisis, cuáles pueden ser los factores de riesgo con los que cuenta la organización, se disponen de planes de contingencia para cada factor de riesgo.</w:t>
       </w:r>
     </w:p>
     <w:p>
@@ -3363,13 +3299,55 @@
         <w:rPr>
           <w:lang w:val="es-419" w:eastAsia="es-CO"/>
         </w:rPr>
-        <w:t xml:space="preserve">. </w:t>
-      </w:r>
-      <w:r>
-        <w:rPr>
-          <w:lang w:val="es-419" w:eastAsia="es-CO"/>
-        </w:rPr>
-        <w:t>Es fundamental identificar el personal por área con el que cuenta la empresa, el conocimiento de negocio, las habilidades tecnológicas con las que cuentan cada uno de ellos. Por ejemplo, los administradores de bases de datos pueden ser útiles para realizar la extracción de datos. Además, es importante determinar los recursos informáticos y las herramientas de software de las que dispone la organización, como equipos, servidores, capacidades de procesamiento, bases de datos y software de extracción y análisis de datos.</w:t>
+        <w:t xml:space="preserve">. Es fundamental identificar el personal por área con el que cuenta la empresa, el conocimiento de negocio, las habilidades tecnológicas con las que cuentan cada uno de ellos. Por ejemplo, los administradores de bases de datos pueden ser útiles para realizar la extracción de datos. Además, es importante determinar los recursos informáticos y las herramientas de </w:t>
+      </w:r>
+      <w:r>
+        <w:rPr>
+          <w:lang w:val="es-419" w:eastAsia="es-CO"/>
+        </w:rPr>
+        <w:t>“</w:t>
+      </w:r>
+      <w:r>
+        <w:rPr>
+          <w:rStyle w:val="Extranjerismo"/>
+        </w:rPr>
+        <w:t>software</w:t>
+      </w:r>
+      <w:r>
+        <w:rPr>
+          <w:lang w:val="es-419" w:eastAsia="es-CO"/>
+        </w:rPr>
+        <w:t>”</w:t>
+      </w:r>
+      <w:r>
+        <w:rPr>
+          <w:lang w:val="es-419" w:eastAsia="es-CO"/>
+        </w:rPr>
+        <w:t xml:space="preserve"> de las que dispone la organización, como equipos, servidores, capacidades de procesamiento, bases de datos y </w:t>
+      </w:r>
+      <w:r>
+        <w:rPr>
+          <w:lang w:val="es-419" w:eastAsia="es-CO"/>
+        </w:rPr>
+        <w:t>“</w:t>
+      </w:r>
+      <w:r>
+        <w:rPr>
+          <w:rStyle w:val="Extranjerismo"/>
+        </w:rPr>
+        <w:t>software</w:t>
+      </w:r>
+      <w:r>
+        <w:rPr>
+          <w:lang w:val="es-419" w:eastAsia="es-CO"/>
+        </w:rPr>
+        <w:t>”</w:t>
+      </w:r>
+      <w:r>
+        <w:rPr>
+          <w:lang w:val="es-419" w:eastAsia="es-CO"/>
+        </w:rPr>
+        <w:t xml:space="preserve"> de extracción y análisis de datos.</w:t>
       </w:r>
     </w:p>
     <w:p>
@@ -3395,13 +3373,55 @@
         <w:rPr>
           <w:lang w:val="es-419" w:eastAsia="es-CO"/>
         </w:rPr>
-        <w:t xml:space="preserve">. </w:t>
-      </w:r>
-      <w:r>
-        <w:rPr>
-          <w:lang w:val="es-419" w:eastAsia="es-CO"/>
-        </w:rPr>
-        <w:t>Es importante realizar un cronograma de actividades para el desarrollo del proyecto. Esto permitirá tener una visualización clara de cada una de las tareas con sus respectivos responsables. Además, cuando se trabaja con datos, es fundamental tener claridad sobre las políticas de protección de datos. Estas políticas suelen estar reguladas por leyes estatales y estatutos propios de la empresa. Por último, se debe analizar la existencia de limitaciones en cuanto a hardware y software. En caso de que existan, es crucial comunicar los requerimientos necesarios a las partes correspondientes.</w:t>
+        <w:t xml:space="preserve">. Es importante realizar un cronograma de actividades para el desarrollo del proyecto. Esto permitirá tener una visualización clara de cada una de las tareas con sus respectivos responsables. Además, cuando se trabaja con datos, es fundamental tener claridad sobre las políticas de protección de datos. Estas políticas suelen estar reguladas por leyes estatales y estatutos propios de la empresa. Por último, se debe analizar la existencia de limitaciones en cuanto a </w:t>
+      </w:r>
+      <w:r>
+        <w:rPr>
+          <w:lang w:val="es-419" w:eastAsia="es-CO"/>
+        </w:rPr>
+        <w:t>“</w:t>
+      </w:r>
+      <w:r>
+        <w:rPr>
+          <w:rStyle w:val="Extranjerismo"/>
+        </w:rPr>
+        <w:t>hardware</w:t>
+      </w:r>
+      <w:r>
+        <w:rPr>
+          <w:lang w:val="es-419" w:eastAsia="es-CO"/>
+        </w:rPr>
+        <w:t>”</w:t>
+      </w:r>
+      <w:r>
+        <w:rPr>
+          <w:lang w:val="es-419" w:eastAsia="es-CO"/>
+        </w:rPr>
+        <w:t xml:space="preserve"> y </w:t>
+      </w:r>
+      <w:r>
+        <w:rPr>
+          <w:lang w:val="es-419" w:eastAsia="es-CO"/>
+        </w:rPr>
+        <w:t>“</w:t>
+      </w:r>
+      <w:r>
+        <w:rPr>
+          <w:rStyle w:val="Extranjerismo"/>
+        </w:rPr>
+        <w:t>software</w:t>
+      </w:r>
+      <w:r>
+        <w:rPr>
+          <w:lang w:val="es-419" w:eastAsia="es-CO"/>
+        </w:rPr>
+        <w:t>”</w:t>
+      </w:r>
+      <w:r>
+        <w:rPr>
+          <w:lang w:val="es-419" w:eastAsia="es-CO"/>
+        </w:rPr>
+        <w:t>. En caso de que existan, es crucial comunicar los requerimientos necesarios a las partes correspondientes.</w:t>
       </w:r>
     </w:p>
     <w:p>
@@ -3427,13 +3447,7 @@
         <w:rPr>
           <w:lang w:val="es-419" w:eastAsia="es-CO"/>
         </w:rPr>
-        <w:t xml:space="preserve">. </w:t>
-      </w:r>
-      <w:r>
-        <w:rPr>
-          <w:lang w:val="es-419" w:eastAsia="es-CO"/>
-        </w:rPr>
-        <w:t xml:space="preserve">Es necesario identificar los riesgos visibles que pueden surgir durante el proceso. Por ejemplo, en el ámbito de los recursos humanos, podrían incluir el despido de personal, mientras </w:t>
+        <w:t xml:space="preserve">. Es necesario identificar los riesgos visibles que pueden surgir durante el proceso. Por ejemplo, en el ámbito de los recursos humanos, podrían incluir el despido de personal, mientras </w:t>
       </w:r>
       <w:proofErr w:type="gramStart"/>
       <w:r>
@@ -3447,7 +3461,14 @@
         <w:rPr>
           <w:lang w:val="es-419" w:eastAsia="es-CO"/>
         </w:rPr>
-        <w:t xml:space="preserve"> en el ámbito tecnológico, podrían incluirse fallas en equipos o herramientas cruciales para el proyecto. Por lo tanto, resulta fundamental contar con una ruta estructurada, documentada en un archivo maestro, que permita tomar medidas para abordar las posibles eventualidades que puedan surgir.</w:t>
+        <w:t xml:space="preserve"> en el ámbito tecnológico, podrían incluirse fallas en equipos o herramientas cruciales para el proyecto. Por lo tanto, resulta fundamental contar con una ruta estructurada, documentada en un archivo maestro, que permita </w:t>
+      </w:r>
+      <w:r>
+        <w:rPr>
+          <w:lang w:val="es-419" w:eastAsia="es-CO"/>
+        </w:rPr>
+        <w:lastRenderedPageBreak/>
+        <w:t>tomar medidas para abordar las posibles eventualidades que puedan surgir.</w:t>
       </w:r>
     </w:p>
     <w:p>
@@ -3467,20 +3488,13 @@
           <w:bCs/>
           <w:lang w:val="es-419" w:eastAsia="es-CO"/>
         </w:rPr>
-        <w:lastRenderedPageBreak/>
         <w:t>Comunicación eficaz</w:t>
       </w:r>
       <w:r>
         <w:rPr>
           <w:lang w:val="es-419" w:eastAsia="es-CO"/>
         </w:rPr>
-        <w:t xml:space="preserve">. </w:t>
-      </w:r>
-      <w:r>
-        <w:rPr>
-          <w:lang w:val="es-419" w:eastAsia="es-CO"/>
-        </w:rPr>
-        <w:t>Para tener una comunicación fluida entre todas las personas que hacen parte de la organización y las que trabajan directamente con el desarrollo de proyecto, es importante socializar un documento y realizar capacitaciones frente a la terminología utilizada.</w:t>
+        <w:t>. Para tener una comunicación fluida entre todas las personas que hacen parte de la organización y las que trabajan directamente con el desarrollo de proyecto, es importante socializar un documento y realizar capacitaciones frente a la terminología utilizada.</w:t>
       </w:r>
     </w:p>
     <w:p>
@@ -3506,13 +3520,7 @@
         <w:rPr>
           <w:lang w:val="es-419" w:eastAsia="es-CO"/>
         </w:rPr>
-        <w:t xml:space="preserve">. </w:t>
-      </w:r>
-      <w:r>
-        <w:rPr>
-          <w:lang w:val="es-419" w:eastAsia="es-CO"/>
-        </w:rPr>
-        <w:t>Es necesario realizar un informe detallado que incluya los costos y beneficios que puede traer la implementación del proyecto. Es importante tener en cuenta tanto los costos directos como los indirectos en el proceso de recolección de los datos y en el despliegue del proyecto. Asimismo, es fundamental documentar los posibles beneficios que dicha implementación traerá a la organización una vez finalizada.</w:t>
+        <w:t>. Es necesario realizar un informe detallado que incluya los costos y beneficios que puede traer la implementación del proyecto. Es importante tener en cuenta tanto los costos directos como los indirectos en el proceso de recolección de los datos y en el despliegue del proyecto. Asimismo, es fundamental documentar los posibles beneficios que dicha implementación traerá a la organización una vez finalizada.</w:t>
       </w:r>
     </w:p>
     <w:p>
@@ -3538,13 +3546,7 @@
         <w:rPr>
           <w:lang w:val="es-419" w:eastAsia="es-CO"/>
         </w:rPr>
-        <w:t xml:space="preserve">. </w:t>
-      </w:r>
-      <w:r>
-        <w:rPr>
-          <w:lang w:val="es-419" w:eastAsia="es-CO"/>
-        </w:rPr>
-        <w:t>Para tener éxito en el proyecto, es importante tener claro el paso a paso: qué se va a realizar en cada una de las etapas del proceso. De igual manera, los involucrados y las responsabilidades deben estar bien definidos.</w:t>
+        <w:t>. Para tener éxito en el proyecto, es importante tener claro el paso a paso: qué se va a realizar en cada una de las etapas del proceso. De igual manera, los involucrados y las responsabilidades deben estar bien definidos.</w:t>
       </w:r>
     </w:p>
     <w:p>
@@ -3570,49 +3572,51 @@
         <w:rPr>
           <w:lang w:val="es-419" w:eastAsia="es-CO"/>
         </w:rPr>
-        <w:t xml:space="preserve">. </w:t>
-      </w:r>
-      <w:r>
-        <w:rPr>
-          <w:lang w:val="es-419" w:eastAsia="es-CO"/>
-        </w:rPr>
-        <w:t>Para el equipo de analítica es vital comprender el negocio completamente, el objetivo que se desea alcanzar, los criterios de éxito y demás datos relevantes para entender el negocio, con los reportes se genera un insumo fundamental que puede ser ejecutado en cualquier momento durante el desarrollo del proyecto.</w:t>
+        <w:t>. Para el equipo de analítica es vital comprender el negocio completamente, el objetivo que se desea alcanzar, los criterios de éxito y demás datos relevantes para entender el negocio, con los reportes se genera un insumo fundamental que puede ser ejecutado en cualquier momento durante el desarrollo del proyecto.</w:t>
       </w:r>
     </w:p>
     <w:p>
       <w:pPr>
         <w:pStyle w:val="Ttulo3"/>
       </w:pPr>
-      <w:bookmarkStart w:id="4" w:name="_Toc146567357"/>
+      <w:bookmarkStart w:id="6" w:name="_Toc146567357"/>
+      <w:bookmarkStart w:id="7" w:name="_Toc146897075"/>
       <w:r>
         <w:t>Etapa 3: Fuentes de información y descripción de los datos</w:t>
       </w:r>
-      <w:bookmarkEnd w:id="4"/>
-    </w:p>
-    <w:p>
-      <w:pPr>
-        <w:rPr>
-          <w:lang w:val="es-419" w:eastAsia="es-CO"/>
-        </w:rPr>
-      </w:pPr>
-      <w:r>
-        <w:rPr>
-          <w:lang w:val="es-419" w:eastAsia="es-CO"/>
-        </w:rPr>
-        <w:t>Para llevar a cabo un análisis de datos exitoso, es necesario realizar una recolección de datos iniciales que permita determinar la consistencia de la información. Se espera que en dicha recolección sea posible describirlos, llevar a cabo todas las exploraciones planteadas y realizar la verificación de la calidad de los mismos.</w:t>
-      </w:r>
-    </w:p>
-    <w:p>
-      <w:pPr>
-        <w:rPr>
-          <w:lang w:val="es-419" w:eastAsia="es-CO"/>
-        </w:rPr>
-      </w:pPr>
+      <w:bookmarkEnd w:id="6"/>
+      <w:bookmarkEnd w:id="7"/>
+    </w:p>
+    <w:p>
+      <w:pPr>
+        <w:rPr>
+          <w:lang w:val="es-419" w:eastAsia="es-CO"/>
+        </w:rPr>
+      </w:pPr>
+      <w:r>
+        <w:rPr>
+          <w:lang w:val="es-419" w:eastAsia="es-CO"/>
+        </w:rPr>
+        <w:t xml:space="preserve">Para llevar a cabo un análisis de datos exitoso, es necesario realizar una recolección de datos iniciales que permita determinar la consistencia de la información. </w:t>
+      </w:r>
       <w:r>
         <w:rPr>
           <w:lang w:val="es-419" w:eastAsia="es-CO"/>
         </w:rPr>
         <w:lastRenderedPageBreak/>
+        <w:t>Se espera que en dicha recolección sea posible describirlos, llevar a cabo todas las exploraciones planteadas y realizar la verificación de la calidad de los mismos.</w:t>
+      </w:r>
+    </w:p>
+    <w:p>
+      <w:pPr>
+        <w:rPr>
+          <w:lang w:val="es-419" w:eastAsia="es-CO"/>
+        </w:rPr>
+      </w:pPr>
+      <w:r>
+        <w:rPr>
+          <w:lang w:val="es-419" w:eastAsia="es-CO"/>
+        </w:rPr>
         <w:t>En ese orden de ideas, existen diferentes fuentes de información, es decir, los diversos medios a través de los cuales se pueden adquirir los datos. Puede ser que la organización tenga sus datos en sus sistemas privados, de los cuales es propietaria, o también puede adquirirlos desde sistemas externos (ya sean de pago o gratuitos).</w:t>
       </w:r>
     </w:p>
@@ -3652,13 +3656,43 @@
         <w:rPr>
           <w:lang w:val="es-419" w:eastAsia="es-CO"/>
         </w:rPr>
-        <w:t xml:space="preserve">. </w:t>
-      </w:r>
-      <w:r>
-        <w:rPr>
-          <w:lang w:val="es-419" w:eastAsia="es-CO"/>
-        </w:rPr>
-        <w:t>Es todo de tipo de información privada de cual se es propietario y se tiene completo control, como, por ejemplo, sistemas de información, encuestas, movimientos transaccionales y demás datos relevantes de la compañía.</w:t>
+        <w:t>. Es todo de tipo de información privada</w:t>
+      </w:r>
+      <w:r>
+        <w:rPr>
+          <w:lang w:val="es-419" w:eastAsia="es-CO"/>
+        </w:rPr>
+        <w:t>,</w:t>
+      </w:r>
+      <w:r>
+        <w:rPr>
+          <w:lang w:val="es-419" w:eastAsia="es-CO"/>
+        </w:rPr>
+        <w:t xml:space="preserve"> de</w:t>
+      </w:r>
+      <w:r>
+        <w:rPr>
+          <w:lang w:val="es-419" w:eastAsia="es-CO"/>
+        </w:rPr>
+        <w:t xml:space="preserve"> la</w:t>
+      </w:r>
+      <w:r>
+        <w:rPr>
+          <w:lang w:val="es-419" w:eastAsia="es-CO"/>
+        </w:rPr>
+        <w:t xml:space="preserve"> cual se es propietario y se tiene completo control</w:t>
+      </w:r>
+      <w:r>
+        <w:rPr>
+          <w:lang w:val="es-419" w:eastAsia="es-CO"/>
+        </w:rPr>
+        <w:t>,</w:t>
+      </w:r>
+      <w:r>
+        <w:rPr>
+          <w:lang w:val="es-419" w:eastAsia="es-CO"/>
+        </w:rPr>
+        <w:t xml:space="preserve"> como, por ejemplo, sistemas de información, encuestas, movimientos transaccionales y demás datos relevantes de la compañía.</w:t>
       </w:r>
     </w:p>
     <w:p>
@@ -3684,13 +3718,7 @@
         <w:rPr>
           <w:lang w:val="es-419" w:eastAsia="es-CO"/>
         </w:rPr>
-        <w:t xml:space="preserve">. </w:t>
-      </w:r>
-      <w:r>
-        <w:rPr>
-          <w:lang w:val="es-419" w:eastAsia="es-CO"/>
-        </w:rPr>
-        <w:t>En caso de que la empresa no posea cierto tipo de datos puede optar por la compra de estos, de igual manera puede hacer uso de datos abiertos disponibles gratuitamente en internet.</w:t>
+        <w:t>. En caso de que la empresa no posea cierto tipo de datos puede optar por la compra de estos, de igual manera puede hacer uso de datos abiertos disponibles gratuitamente en internet.</w:t>
       </w:r>
     </w:p>
     <w:p>
@@ -3791,7 +3819,14 @@
         <w:rPr>
           <w:lang w:val="es-419" w:eastAsia="es-CO"/>
         </w:rPr>
-        <w:t>los cuáles se les puede aplicar diversos métodos estadísticos, dentro de este tipo de datos podemos definir edad, salario, temperatura, etc.</w:t>
+        <w:t xml:space="preserve">los cuáles se les puede aplicar diversos métodos estadísticos, </w:t>
+      </w:r>
+      <w:r>
+        <w:rPr>
+          <w:lang w:val="es-419" w:eastAsia="es-CO"/>
+        </w:rPr>
+        <w:lastRenderedPageBreak/>
+        <w:t>dentro de este tipo de datos podemos definir edad, salario, temperatura, etc.</w:t>
       </w:r>
       <w:r>
         <w:rPr>
@@ -3803,7 +3838,6 @@
         <w:rPr>
           <w:lang w:val="es-419" w:eastAsia="es-CO"/>
         </w:rPr>
-        <w:lastRenderedPageBreak/>
         <w:t>Al ser numéricos se pueden sumar, promediar y en general aplicar todas las operaciones matemáticas y estadísticas.</w:t>
       </w:r>
     </w:p>
@@ -3964,7 +3998,19 @@
         <w:rPr>
           <w:lang w:val="es-419" w:eastAsia="es-CO"/>
         </w:rPr>
-        <w:t>El informe debe incluir el número total de registros, la clasificación de cada columna en numérica y categórica, una breve descripción de lo que cada columna representa, se debe identificar cuales columnas presentan datos vacíos, si existen valores duplicados, y qu</w:t>
+        <w:t>El informe debe incluir el número total de registros, la clasificación de cada columna en numérica y categórica, una breve descripción de lo que cada columna representa, se debe identificar cu</w:t>
+      </w:r>
+      <w:r>
+        <w:rPr>
+          <w:lang w:val="es-419" w:eastAsia="es-CO"/>
+        </w:rPr>
+        <w:t>á</w:t>
+      </w:r>
+      <w:r>
+        <w:rPr>
+          <w:lang w:val="es-419" w:eastAsia="es-CO"/>
+        </w:rPr>
+        <w:t>les columnas presentan datos vacíos, si existen valores duplicados, y qu</w:t>
       </w:r>
       <w:r>
         <w:rPr>
@@ -3990,12 +4036,12 @@
       <w:pPr>
         <w:pStyle w:val="Ttulo1"/>
       </w:pPr>
-      <w:bookmarkStart w:id="5" w:name="_Toc146567358"/>
+      <w:bookmarkStart w:id="8" w:name="_Toc146897076"/>
       <w:r>
         <w:lastRenderedPageBreak/>
         <w:t>Fuentes de datos</w:t>
       </w:r>
-      <w:bookmarkEnd w:id="5"/>
+      <w:bookmarkEnd w:id="8"/>
     </w:p>
     <w:p>
       <w:pPr>
@@ -4059,13 +4105,7 @@
         <w:rPr>
           <w:lang w:val="es-419" w:eastAsia="es-CO"/>
         </w:rPr>
-        <w:t>”</w:t>
-      </w:r>
-      <w:r>
-        <w:rPr>
-          <w:lang w:val="es-419" w:eastAsia="es-CO"/>
-        </w:rPr>
-        <w:t xml:space="preserve"> utilizado para almacenar, consultar, modificar o eliminar la información directamente o desde sistemas externos como ERP o CRM.</w:t>
+        <w:t>” utilizado para almacenar, consultar, modificar o eliminar la información directamente o desde sistemas externos como ERP o CRM.</w:t>
       </w:r>
     </w:p>
     <w:p>
@@ -4091,13 +4131,7 @@
         <w:rPr>
           <w:lang w:val="es-419" w:eastAsia="es-CO"/>
         </w:rPr>
-        <w:t xml:space="preserve">. </w:t>
-      </w:r>
-      <w:r>
-        <w:rPr>
-          <w:lang w:val="es-419" w:eastAsia="es-CO"/>
-        </w:rPr>
-        <w:t xml:space="preserve">Son </w:t>
+        <w:t xml:space="preserve">. Son </w:t>
       </w:r>
       <w:r>
         <w:rPr>
@@ -4122,7 +4156,31 @@
         <w:rPr>
           <w:lang w:val="es-419" w:eastAsia="es-CO"/>
         </w:rPr>
-        <w:t xml:space="preserve"> que se utilizan para administrar las operaciones de las empresas o negocios como el manejo clientes, cartera, contabilidad, recursos humanos, manufactura, entre otras.</w:t>
+        <w:t xml:space="preserve"> que se utilizan para administrar las operaciones de las empresas o negocios</w:t>
+      </w:r>
+      <w:r>
+        <w:rPr>
+          <w:lang w:val="es-419" w:eastAsia="es-CO"/>
+        </w:rPr>
+        <w:t>,</w:t>
+      </w:r>
+      <w:r>
+        <w:rPr>
+          <w:lang w:val="es-419" w:eastAsia="es-CO"/>
+        </w:rPr>
+        <w:t xml:space="preserve"> como el manejo</w:t>
+      </w:r>
+      <w:r>
+        <w:rPr>
+          <w:lang w:val="es-419" w:eastAsia="es-CO"/>
+        </w:rPr>
+        <w:t xml:space="preserve"> de</w:t>
+      </w:r>
+      <w:r>
+        <w:rPr>
+          <w:lang w:val="es-419" w:eastAsia="es-CO"/>
+        </w:rPr>
+        <w:t xml:space="preserve"> clientes, cartera, contabilidad, recursos humanos, manufactura, entre otras.</w:t>
       </w:r>
     </w:p>
     <w:p>
@@ -4148,13 +4206,7 @@
         <w:rPr>
           <w:lang w:val="es-419" w:eastAsia="es-CO"/>
         </w:rPr>
-        <w:t xml:space="preserve">. </w:t>
-      </w:r>
-      <w:r>
-        <w:rPr>
-          <w:lang w:val="es-419" w:eastAsia="es-CO"/>
-        </w:rPr>
-        <w:t>Sistema que se especializa en las relaciones con el cliente y busca capturar toda la información necesaria para fidelizarlo y establecer estrategias para captar otros nuevos clientes.</w:t>
+        <w:t>. Sistema que se especializa en las relaciones con el cliente y busca capturar toda la información necesaria para fidelizarlo y establecer estrategias para captar otros nuevos clientes.</w:t>
       </w:r>
     </w:p>
     <w:p>
@@ -4180,13 +4232,7 @@
         <w:rPr>
           <w:lang w:val="es-419" w:eastAsia="es-CO"/>
         </w:rPr>
-        <w:t xml:space="preserve">. </w:t>
-      </w:r>
-      <w:r>
-        <w:rPr>
-          <w:lang w:val="es-419" w:eastAsia="es-CO"/>
-        </w:rPr>
-        <w:t>Utilizados para la aplicación de encuestas y la recolección de información masiva de un grupo objetivo, estos se comparten fácilmente por redes sociales y aplicaciones de mensajería.</w:t>
+        <w:t>. Utilizados para la aplicación de encuestas y la recolección de información masiva de un grupo objetivo, estos se comparten fácilmente por redes sociales y aplicaciones de mensajería.</w:t>
       </w:r>
     </w:p>
     <w:p>
@@ -4212,13 +4258,19 @@
         <w:rPr>
           <w:lang w:val="es-419" w:eastAsia="es-CO"/>
         </w:rPr>
-        <w:t xml:space="preserve">. </w:t>
-      </w:r>
-      <w:r>
-        <w:rPr>
-          <w:lang w:val="es-419" w:eastAsia="es-CO"/>
-        </w:rPr>
-        <w:t xml:space="preserve">Permiten la captura de información referente a estados de ánimo, publicaciones, preferencias, gustos y diferente tipo de información </w:t>
+        <w:t>. Permiten la captura de información referente a estados de ánimo, publicaciones, preferencias, gustos y diferente tipo de información</w:t>
+      </w:r>
+      <w:r>
+        <w:rPr>
+          <w:lang w:val="es-419" w:eastAsia="es-CO"/>
+        </w:rPr>
+        <w:t>;</w:t>
+      </w:r>
+      <w:r>
+        <w:rPr>
+          <w:lang w:val="es-419" w:eastAsia="es-CO"/>
+        </w:rPr>
+        <w:t xml:space="preserve"> </w:t>
       </w:r>
       <w:r>
         <w:rPr>
@@ -4261,13 +4313,7 @@
         <w:rPr>
           <w:lang w:val="es-419" w:eastAsia="es-CO"/>
         </w:rPr>
-        <w:t xml:space="preserve">. </w:t>
-      </w:r>
-      <w:r>
-        <w:rPr>
-          <w:lang w:val="es-419" w:eastAsia="es-CO"/>
-        </w:rPr>
-        <w:t>Gracias al internet de las cosas se puede capturar información automática, como las variables de clima, temperatura de un departamento o país, las capturas del tráfico y los estados de movilidad de una ciudad determinada.</w:t>
+        <w:t>. Gracias al internet de las cosas se puede capturar información automática, como las variables de clima, temperatura de un departamento o país, las capturas del tráfico y los estados de movilidad de una ciudad determinada.</w:t>
       </w:r>
     </w:p>
     <w:p>
@@ -4293,37 +4339,55 @@
         <w:rPr>
           <w:lang w:val="es-419" w:eastAsia="es-CO"/>
         </w:rPr>
-        <w:t xml:space="preserve">. </w:t>
-      </w:r>
-      <w:r>
-        <w:rPr>
-          <w:lang w:val="es-419" w:eastAsia="es-CO"/>
-        </w:rPr>
-        <w:t>Aquí se reportan todas las entidades que hacen parte del Estado; se puede encontrar información como, por ejemplo, resultados de pruebas ICFES, contrataciones, entre otros.</w:t>
-      </w:r>
-    </w:p>
-    <w:p>
-      <w:pPr>
-        <w:rPr>
-          <w:lang w:val="es-419" w:eastAsia="es-CO"/>
-        </w:rPr>
-      </w:pPr>
-      <w:r>
-        <w:rPr>
-          <w:lang w:val="es-419" w:eastAsia="es-CO"/>
-        </w:rPr>
-        <w:t>Actualmente se pueden encontrar fuentes de datos públicas de salud, economía, construcción, tendencias y casi que cualquier tipo de tema que se quiera analizar, por ende, se puede afirmar que los datos se han convertido en los activos más importante para cualquier organización pues ellos son la base para la toma de decisiones estratégicas, por tal motivo es necesario establecer protocolos y normas para su manejo, teniendo en cuenta criterios como confidencialidad, disponibilidad e integridad.</w:t>
+        <w:t>. Aquí se reportan todas las entidades que hacen parte del Estado; se puede encontrar información como, por ejemplo, resultados de pruebas ICFES, contrataciones, entre otros.</w:t>
+      </w:r>
+    </w:p>
+    <w:p>
+      <w:pPr>
+        <w:rPr>
+          <w:lang w:val="es-419" w:eastAsia="es-CO"/>
+        </w:rPr>
+      </w:pPr>
+      <w:r>
+        <w:rPr>
+          <w:lang w:val="es-419" w:eastAsia="es-CO"/>
+        </w:rPr>
+        <w:t>Actualmente se pueden encontrar fuentes de datos públicas de salud, economía, construcción, tendencias y casi que cualquier tipo de tema que se quiera analizar, por ende, se puede afirmar que los datos se han convertido en los activos más importante</w:t>
+      </w:r>
+      <w:r>
+        <w:rPr>
+          <w:lang w:val="es-419" w:eastAsia="es-CO"/>
+        </w:rPr>
+        <w:t>s</w:t>
+      </w:r>
+      <w:r>
+        <w:rPr>
+          <w:lang w:val="es-419" w:eastAsia="es-CO"/>
+        </w:rPr>
+        <w:t xml:space="preserve"> para cualquier organización</w:t>
+      </w:r>
+      <w:r>
+        <w:rPr>
+          <w:lang w:val="es-419" w:eastAsia="es-CO"/>
+        </w:rPr>
+        <w:t xml:space="preserve">, </w:t>
+      </w:r>
+      <w:r>
+        <w:rPr>
+          <w:lang w:val="es-419" w:eastAsia="es-CO"/>
+        </w:rPr>
+        <w:t>pues ellos son la base para la toma de decisiones estratégicas, por tal motivo es necesario establecer protocolos y normas para su manejo, teniendo en cuenta criterios como confidencialidad, disponibilidad e integridad.</w:t>
       </w:r>
     </w:p>
     <w:p>
       <w:pPr>
         <w:pStyle w:val="Ttulo2"/>
       </w:pPr>
-      <w:bookmarkStart w:id="6" w:name="_Toc146567359"/>
+      <w:bookmarkStart w:id="9" w:name="_Toc146897077"/>
       <w:r>
         <w:t>Tipos de bases de datos</w:t>
       </w:r>
-      <w:bookmarkEnd w:id="6"/>
+      <w:bookmarkEnd w:id="9"/>
     </w:p>
     <w:p>
       <w:pPr>
@@ -4342,12 +4406,14 @@
       <w:pPr>
         <w:pStyle w:val="Ttulo3"/>
       </w:pPr>
-      <w:bookmarkStart w:id="7" w:name="_Toc146567360"/>
+      <w:bookmarkStart w:id="10" w:name="_Toc146567360"/>
+      <w:bookmarkStart w:id="11" w:name="_Toc146897078"/>
       <w:r>
         <w:lastRenderedPageBreak/>
         <w:t>Bases de datos relacionales</w:t>
       </w:r>
-      <w:bookmarkEnd w:id="7"/>
+      <w:bookmarkEnd w:id="10"/>
+      <w:bookmarkEnd w:id="11"/>
     </w:p>
     <w:p>
       <w:pPr>
@@ -4499,17 +4565,9 @@
           <w:bCs/>
           <w:lang w:val="es-419" w:eastAsia="es-CO"/>
         </w:rPr>
-        <w:t>Maria</w:t>
+        <w:t>MariaDB</w:t>
       </w:r>
       <w:proofErr w:type="spellEnd"/>
-      <w:r>
-        <w:rPr>
-          <w:b/>
-          <w:bCs/>
-          <w:lang w:val="es-419" w:eastAsia="es-CO"/>
-        </w:rPr>
-        <w:t xml:space="preserve"> DB</w:t>
-      </w:r>
       <w:r>
         <w:rPr>
           <w:lang w:val="es-419" w:eastAsia="es-CO"/>
@@ -4534,7 +4592,6 @@
           <w:lang w:val="es-419" w:eastAsia="es-CO"/>
         </w:rPr>
       </w:pPr>
-      <w:proofErr w:type="spellStart"/>
       <w:r>
         <w:rPr>
           <w:b/>
@@ -4543,57 +4600,64 @@
         </w:rPr>
         <w:t>MySQ</w:t>
       </w:r>
-      <w:proofErr w:type="spellEnd"/>
-      <w:r>
-        <w:rPr>
-          <w:lang w:val="es-419" w:eastAsia="es-CO"/>
-        </w:rPr>
-        <w:t xml:space="preserve">. </w:t>
-      </w:r>
-      <w:r>
-        <w:rPr>
-          <w:lang w:val="es-419" w:eastAsia="es-CO"/>
-        </w:rPr>
-        <w:t>Es una de las bases de datos más utilizadas en el mundo, se conecta con múltiples sistemas de información y sistemas operativos, maneja una versión gratis y versiones comerciales.</w:t>
-      </w:r>
-    </w:p>
-    <w:p>
-      <w:pPr>
-        <w:rPr>
-          <w:lang w:val="es-419" w:eastAsia="es-CO"/>
-        </w:rPr>
-      </w:pPr>
-      <w:r>
-        <w:rPr>
-          <w:lang w:val="es-419" w:eastAsia="es-CO"/>
-        </w:rPr>
-        <w:t>Las bases de datos relacionales hacen referencia a una base de datos cuya característica es almacenar y proporcionar acceso a puntos de datos relacionados entre sí, es una forma directa de representar datos en tablas.</w:t>
-      </w:r>
-    </w:p>
-    <w:p>
-      <w:pPr>
-        <w:rPr>
-          <w:lang w:val="es-419" w:eastAsia="es-CO"/>
-        </w:rPr>
-      </w:pPr>
-      <w:r>
-        <w:rPr>
-          <w:lang w:val="es-419" w:eastAsia="es-CO"/>
-        </w:rPr>
-        <w:t>Para entender mejor en qué consisten las bases de datos relacionales, se le recomienda revisar en detalle el</w:t>
-      </w:r>
-      <w:r>
-        <w:rPr>
-          <w:lang w:val="es-419" w:eastAsia="es-CO"/>
-        </w:rPr>
-        <w:t xml:space="preserve"> PDF denominado </w:t>
-      </w:r>
       <w:r>
         <w:rPr>
           <w:b/>
           <w:bCs/>
           <w:lang w:val="es-419" w:eastAsia="es-CO"/>
         </w:rPr>
+        <w:t>L</w:t>
+      </w:r>
+      <w:r>
+        <w:rPr>
+          <w:lang w:val="es-419" w:eastAsia="es-CO"/>
+        </w:rPr>
+        <w:t xml:space="preserve">. </w:t>
+      </w:r>
+      <w:r>
+        <w:rPr>
+          <w:lang w:val="es-419" w:eastAsia="es-CO"/>
+        </w:rPr>
+        <w:t>Es una de las bases de datos más utilizadas en el mundo, se conecta con múltiples sistemas de información y sistemas operativos, maneja una versión gratis y versiones comerciales.</w:t>
+      </w:r>
+    </w:p>
+    <w:p>
+      <w:pPr>
+        <w:rPr>
+          <w:lang w:val="es-419" w:eastAsia="es-CO"/>
+        </w:rPr>
+      </w:pPr>
+      <w:r>
+        <w:rPr>
+          <w:lang w:val="es-419" w:eastAsia="es-CO"/>
+        </w:rPr>
+        <w:t>Las bases de datos relacionales hacen referencia a una base de datos cuya característica es almacenar y proporcionar acceso a puntos de datos relacionados entre sí, es una forma directa de representar datos en tablas.</w:t>
+      </w:r>
+    </w:p>
+    <w:p>
+      <w:pPr>
+        <w:rPr>
+          <w:lang w:val="es-419" w:eastAsia="es-CO"/>
+        </w:rPr>
+      </w:pPr>
+      <w:r>
+        <w:rPr>
+          <w:lang w:val="es-419" w:eastAsia="es-CO"/>
+        </w:rPr>
+        <w:t>Para entender mejor en qué consisten las bases de datos relacionales, se le recomienda revisar en detalle el</w:t>
+      </w:r>
+      <w:r>
+        <w:rPr>
+          <w:lang w:val="es-419" w:eastAsia="es-CO"/>
+        </w:rPr>
+        <w:t xml:space="preserve"> PDF denominado </w:t>
+      </w:r>
+      <w:r>
+        <w:rPr>
+          <w:b/>
+          <w:bCs/>
+          <w:lang w:val="es-419" w:eastAsia="es-CO"/>
+        </w:rPr>
         <w:t>Bases de datos relacionales</w:t>
       </w:r>
       <w:r>
@@ -4607,12 +4671,14 @@
       <w:pPr>
         <w:pStyle w:val="Ttulo3"/>
       </w:pPr>
-      <w:bookmarkStart w:id="8" w:name="_Toc146567361"/>
+      <w:bookmarkStart w:id="12" w:name="_Toc146567361"/>
+      <w:bookmarkStart w:id="13" w:name="_Toc146897079"/>
       <w:r>
         <w:lastRenderedPageBreak/>
         <w:t>Bases de datos no relacionales</w:t>
       </w:r>
-      <w:bookmarkEnd w:id="8"/>
+      <w:bookmarkEnd w:id="12"/>
+      <w:bookmarkEnd w:id="13"/>
     </w:p>
     <w:p>
       <w:pPr>
@@ -4676,13 +4742,13 @@
                     <pic:cNvPicPr/>
                   </pic:nvPicPr>
                   <pic:blipFill>
-                    <a:blip r:embed="rId12">
+                    <a:blip r:embed="rId15">
                       <a:extLst>
                         <a:ext uri="{28A0092B-C50C-407E-A947-70E740481C1C}">
                           <a14:useLocalDpi xmlns:a14="http://schemas.microsoft.com/office/drawing/2010/main" val="0"/>
                         </a:ext>
                         <a:ext uri="{96DAC541-7B7A-43D3-8B79-37D633B846F1}">
-                          <asvg:svgBlip xmlns:asvg="http://schemas.microsoft.com/office/drawing/2016/SVG/main" r:embed="rId13"/>
+                          <asvg:svgBlip xmlns:asvg="http://schemas.microsoft.com/office/drawing/2016/SVG/main" r:embed="rId16"/>
                         </a:ext>
                       </a:extLst>
                     </a:blip>
@@ -4821,13 +4887,13 @@
                     <pic:cNvPicPr/>
                   </pic:nvPicPr>
                   <pic:blipFill>
-                    <a:blip r:embed="rId14">
+                    <a:blip r:embed="rId17">
                       <a:extLst>
                         <a:ext uri="{28A0092B-C50C-407E-A947-70E740481C1C}">
                           <a14:useLocalDpi xmlns:a14="http://schemas.microsoft.com/office/drawing/2010/main" val="0"/>
                         </a:ext>
                         <a:ext uri="{96DAC541-7B7A-43D3-8B79-37D633B846F1}">
-                          <asvg:svgBlip xmlns:asvg="http://schemas.microsoft.com/office/drawing/2016/SVG/main" r:embed="rId15"/>
+                          <asvg:svgBlip xmlns:asvg="http://schemas.microsoft.com/office/drawing/2016/SVG/main" r:embed="rId18"/>
                         </a:ext>
                       </a:extLst>
                     </a:blip>
@@ -5681,11 +5747,11 @@
       <w:pPr>
         <w:pStyle w:val="Ttulo2"/>
       </w:pPr>
-      <w:bookmarkStart w:id="9" w:name="_Toc146567362"/>
+      <w:bookmarkStart w:id="14" w:name="_Toc146897080"/>
       <w:r>
         <w:t>Tipos de archivos</w:t>
       </w:r>
-      <w:bookmarkEnd w:id="9"/>
+      <w:bookmarkEnd w:id="14"/>
     </w:p>
     <w:p>
       <w:pPr>
@@ -5728,11 +5794,13 @@
       <w:pPr>
         <w:pStyle w:val="Ttulo3"/>
       </w:pPr>
-      <w:bookmarkStart w:id="10" w:name="_Toc146567363"/>
+      <w:bookmarkStart w:id="15" w:name="_Toc146567363"/>
+      <w:bookmarkStart w:id="16" w:name="_Toc146897081"/>
       <w:r>
         <w:t>Archivos XLS, XLSX</w:t>
       </w:r>
-      <w:bookmarkEnd w:id="10"/>
+      <w:bookmarkEnd w:id="15"/>
+      <w:bookmarkEnd w:id="16"/>
     </w:p>
     <w:p>
       <w:pPr>
@@ -5751,7 +5819,19 @@
           <w:lang w:val="es-419" w:eastAsia="es-CO"/>
         </w:rPr>
         <w:lastRenderedPageBreak/>
-        <w:t>por múltiples sistemas de información: formularios en línea, office en línea y por muchas otras aplicaciones.</w:t>
+        <w:t xml:space="preserve">por múltiples sistemas de información: formularios en línea, </w:t>
+      </w:r>
+      <w:r>
+        <w:rPr>
+          <w:lang w:val="es-419" w:eastAsia="es-CO"/>
+        </w:rPr>
+        <w:t>o</w:t>
+      </w:r>
+      <w:r>
+        <w:rPr>
+          <w:lang w:val="es-419" w:eastAsia="es-CO"/>
+        </w:rPr>
+        <w:t>ffice en línea y por muchas otras aplicaciones.</w:t>
       </w:r>
     </w:p>
     <w:p>
@@ -5895,7 +5975,7 @@
                     <pic:cNvPicPr/>
                   </pic:nvPicPr>
                   <pic:blipFill>
-                    <a:blip r:embed="rId16">
+                    <a:blip r:embed="rId19">
                       <a:extLst>
                         <a:ext uri="{28A0092B-C50C-407E-A947-70E740481C1C}">
                           <a14:useLocalDpi xmlns:a14="http://schemas.microsoft.com/office/drawing/2010/main" val="0"/>
@@ -5926,12 +6006,14 @@
       <w:pPr>
         <w:pStyle w:val="Ttulo3"/>
       </w:pPr>
-      <w:bookmarkStart w:id="11" w:name="_Toc146567364"/>
+      <w:bookmarkStart w:id="17" w:name="_Toc146567364"/>
+      <w:bookmarkStart w:id="18" w:name="_Toc146897082"/>
       <w:r>
         <w:lastRenderedPageBreak/>
         <w:t>Archivos CSV</w:t>
       </w:r>
-      <w:bookmarkEnd w:id="11"/>
+      <w:bookmarkEnd w:id="17"/>
+      <w:bookmarkEnd w:id="18"/>
     </w:p>
     <w:p>
       <w:pPr>
@@ -5969,7 +6051,7 @@
           <w:rStyle w:val="Extranjerismo"/>
           <w:lang w:val="es-419" w:eastAsia="es-CO"/>
         </w:rPr>
-        <w:t>block</w:t>
+        <w:t>bloc</w:t>
       </w:r>
       <w:r>
         <w:rPr>
@@ -6118,7 +6200,7 @@
           <w:lang w:val="es-419" w:eastAsia="es-CO"/>
         </w:rPr>
         <w:lastRenderedPageBreak/>
-        <w:t>Este es uno de los formatos más utilizados para los proyectos de analítica de datos en los que se requiere procesar grandes volúmenes de información, por ende, desde la preparación de los datos es importante ir planeando el proceso para optimización de recursos, tanto en el almacenamiento como en el procesamiento, en ese sentido los archivos en este tipo de formato son altanamente recomendados.</w:t>
+        <w:t>Este es uno de los formatos más utilizados para los proyectos de analítica de datos en los que se requiere procesar grandes volúmenes de información, por ende, desde la preparación de los datos es importante ir planeando el proceso para optimización de recursos, tanto en el almacenamiento como en el procesamiento, en ese sentido los archivos en este tipo de formato son altamente recomendados.</w:t>
       </w:r>
     </w:p>
     <w:p>
@@ -6181,7 +6263,7 @@
                     <pic:cNvPicPr/>
                   </pic:nvPicPr>
                   <pic:blipFill>
-                    <a:blip r:embed="rId17">
+                    <a:blip r:embed="rId20">
                       <a:extLst>
                         <a:ext uri="{28A0092B-C50C-407E-A947-70E740481C1C}">
                           <a14:useLocalDpi xmlns:a14="http://schemas.microsoft.com/office/drawing/2010/main" val="0"/>
@@ -6256,7 +6338,7 @@
                     <pic:cNvPicPr/>
                   </pic:nvPicPr>
                   <pic:blipFill>
-                    <a:blip r:embed="rId18">
+                    <a:blip r:embed="rId21">
                       <a:extLst>
                         <a:ext uri="{28A0092B-C50C-407E-A947-70E740481C1C}">
                           <a14:useLocalDpi xmlns:a14="http://schemas.microsoft.com/office/drawing/2010/main" val="0"/>
@@ -6300,18 +6382,6 @@
         </w:rPr>
         <w:t>Entonces, se deben separar los datos por comas; una vez seleccionado texto en columnas se abrirá el asistente en el cual se podrá elegir cómo separar los registros. Se deben seleccionar delimitados, posteriormente seleccionar que la separación se realizará por comas.</w:t>
       </w:r>
-      <w:r>
-        <w:rPr>
-          <w:lang w:val="es-419" w:eastAsia="es-CO"/>
-        </w:rPr>
-        <w:t xml:space="preserve"> </w:t>
-      </w:r>
-      <w:r>
-        <w:rPr>
-          <w:lang w:val="es-419" w:eastAsia="es-CO"/>
-        </w:rPr>
-        <w:t>Desde la hoja de cálculo Excel, abrir el archivo formato CSV.</w:t>
-      </w:r>
     </w:p>
     <w:p>
       <w:pPr>
@@ -6343,7 +6413,7 @@
                     <pic:cNvPicPr/>
                   </pic:nvPicPr>
                   <pic:blipFill>
-                    <a:blip r:embed="rId19">
+                    <a:blip r:embed="rId22">
                       <a:extLst>
                         <a:ext uri="{28A0092B-C50C-407E-A947-70E740481C1C}">
                           <a14:useLocalDpi xmlns:a14="http://schemas.microsoft.com/office/drawing/2010/main" val="0"/>
@@ -6417,7 +6487,7 @@
                     <pic:cNvPicPr/>
                   </pic:nvPicPr>
                   <pic:blipFill>
-                    <a:blip r:embed="rId20">
+                    <a:blip r:embed="rId23">
                       <a:extLst>
                         <a:ext uri="{28A0092B-C50C-407E-A947-70E740481C1C}">
                           <a14:useLocalDpi xmlns:a14="http://schemas.microsoft.com/office/drawing/2010/main" val="0"/>
@@ -6448,24 +6518,38 @@
       <w:pPr>
         <w:pStyle w:val="Ttulo3"/>
       </w:pPr>
-      <w:bookmarkStart w:id="12" w:name="_Toc146567365"/>
+      <w:bookmarkStart w:id="19" w:name="_Toc146567365"/>
+      <w:bookmarkStart w:id="20" w:name="_Toc146897083"/>
       <w:r>
         <w:lastRenderedPageBreak/>
         <w:t>Archivos JSON</w:t>
       </w:r>
-      <w:bookmarkEnd w:id="12"/>
-    </w:p>
-    <w:p>
-      <w:pPr>
-        <w:rPr>
-          <w:lang w:val="es-419" w:eastAsia="es-CO"/>
-        </w:rPr>
-      </w:pPr>
-      <w:r>
-        <w:rPr>
-          <w:lang w:val="es-419" w:eastAsia="es-CO"/>
-        </w:rPr>
-        <w:t>Más que un tipo de archivo es una estructura simple que se utiliza para el intercambio de información entre sitios web, cuando se realiza la exportación de este tipo de archivos se utilizan archivos de texto simple con extensión TXT o JSON. Este tipo de estructuras se puede obtener desde bases de datos relacionales, cuando es necesario compartir grandes volúmenes de datos o también para el intercambio de información entre sistemas.</w:t>
+      <w:bookmarkEnd w:id="19"/>
+      <w:bookmarkEnd w:id="20"/>
+    </w:p>
+    <w:p>
+      <w:pPr>
+        <w:rPr>
+          <w:lang w:val="es-419" w:eastAsia="es-CO"/>
+        </w:rPr>
+      </w:pPr>
+      <w:r>
+        <w:rPr>
+          <w:lang w:val="es-419" w:eastAsia="es-CO"/>
+        </w:rPr>
+        <w:t xml:space="preserve">Más que un tipo de archivo es una estructura simple que se utiliza para el intercambio de información entre sitios web, cuando se realiza la exportación de este tipo de archivos se utilizan archivos de texto simple con extensión TXT o JSON. Este tipo de estructuras se puede obtener desde bases de datos </w:t>
+      </w:r>
+      <w:r>
+        <w:rPr>
+          <w:lang w:val="es-419" w:eastAsia="es-CO"/>
+        </w:rPr>
+        <w:t xml:space="preserve">no </w:t>
+      </w:r>
+      <w:r>
+        <w:rPr>
+          <w:lang w:val="es-419" w:eastAsia="es-CO"/>
+        </w:rPr>
+        <w:t>relacionales, cuando es necesario compartir grandes volúmenes de datos o también para el intercambio de información entre sistemas.</w:t>
       </w:r>
     </w:p>
     <w:p>
@@ -6811,12 +6895,12 @@
       <w:pPr>
         <w:pStyle w:val="Ttulo1"/>
       </w:pPr>
-      <w:bookmarkStart w:id="13" w:name="_Toc146567366"/>
+      <w:bookmarkStart w:id="21" w:name="_Toc146897084"/>
       <w:r>
         <w:lastRenderedPageBreak/>
         <w:t>Infraestructura tecnológica</w:t>
       </w:r>
-      <w:bookmarkEnd w:id="13"/>
+      <w:bookmarkEnd w:id="21"/>
     </w:p>
     <w:p>
       <w:pPr>
@@ -6911,7 +6995,8 @@
       <w:pPr>
         <w:pStyle w:val="Ttulo3"/>
       </w:pPr>
-      <w:bookmarkStart w:id="14" w:name="_Toc146567367"/>
+      <w:bookmarkStart w:id="22" w:name="_Toc146567367"/>
+      <w:bookmarkStart w:id="23" w:name="_Toc146897085"/>
       <w:r>
         <w:t xml:space="preserve">Arquitectura Data </w:t>
       </w:r>
@@ -6919,7 +7004,8 @@
       <w:r>
         <w:t>Warehouse</w:t>
       </w:r>
-      <w:bookmarkEnd w:id="14"/>
+      <w:bookmarkEnd w:id="22"/>
+      <w:bookmarkEnd w:id="23"/>
       <w:proofErr w:type="spellEnd"/>
     </w:p>
     <w:p>
@@ -6993,11 +7079,11 @@
       <w:pPr>
         <w:pStyle w:val="Ttulo2"/>
       </w:pPr>
-      <w:bookmarkStart w:id="15" w:name="_Toc146567368"/>
+      <w:bookmarkStart w:id="24" w:name="_Toc146897086"/>
       <w:r>
         <w:t>Instalación</w:t>
       </w:r>
-      <w:bookmarkEnd w:id="15"/>
+      <w:bookmarkEnd w:id="24"/>
     </w:p>
     <w:p>
       <w:pPr>
@@ -7165,7 +7251,7 @@
                     <pic:cNvPicPr/>
                   </pic:nvPicPr>
                   <pic:blipFill>
-                    <a:blip r:embed="rId21" cstate="print">
+                    <a:blip r:embed="rId24" cstate="print">
                       <a:extLst>
                         <a:ext uri="{28A0092B-C50C-407E-A947-70E740481C1C}">
                           <a14:useLocalDpi xmlns:a14="http://schemas.microsoft.com/office/drawing/2010/main" val="0"/>
@@ -7200,7 +7286,7 @@
           <w:lang w:val="es-419" w:eastAsia="es-CO"/>
         </w:rPr>
       </w:pPr>
-      <w:hyperlink r:id="rId22" w:history="1">
+      <w:hyperlink r:id="rId25" w:history="1">
         <w:r>
           <w:rPr>
             <w:rStyle w:val="Hipervnculo"/>
@@ -7270,11 +7356,11 @@
       <w:pPr>
         <w:pStyle w:val="Ttulo2"/>
       </w:pPr>
-      <w:bookmarkStart w:id="16" w:name="_Toc146567369"/>
+      <w:bookmarkStart w:id="25" w:name="_Toc146897087"/>
       <w:r>
         <w:t>Puesta en Marcha</w:t>
       </w:r>
-      <w:bookmarkEnd w:id="16"/>
+      <w:bookmarkEnd w:id="25"/>
     </w:p>
     <w:p>
       <w:pPr>
@@ -7293,7 +7379,19 @@
         <w:rPr>
           <w:lang w:val="es-419" w:eastAsia="es-CO"/>
         </w:rPr>
-        <w:t>JupiterLab</w:t>
+        <w:t>Jup</w:t>
+      </w:r>
+      <w:r>
+        <w:rPr>
+          <w:lang w:val="es-419" w:eastAsia="es-CO"/>
+        </w:rPr>
+        <w:t>y</w:t>
+      </w:r>
+      <w:r>
+        <w:rPr>
+          <w:lang w:val="es-419" w:eastAsia="es-CO"/>
+        </w:rPr>
+        <w:t>terLab</w:t>
       </w:r>
       <w:proofErr w:type="spellEnd"/>
       <w:r>
@@ -7344,7 +7442,19 @@
         <w:rPr>
           <w:lang w:val="es-419" w:eastAsia="es-CO"/>
         </w:rPr>
-        <w:t>JupiterLab</w:t>
+        <w:t>Jup</w:t>
+      </w:r>
+      <w:r>
+        <w:rPr>
+          <w:lang w:val="es-419" w:eastAsia="es-CO"/>
+        </w:rPr>
+        <w:t>y</w:t>
+      </w:r>
+      <w:r>
+        <w:rPr>
+          <w:lang w:val="es-419" w:eastAsia="es-CO"/>
+        </w:rPr>
+        <w:t>terLab</w:t>
       </w:r>
       <w:proofErr w:type="spellEnd"/>
       <w:r>
@@ -7371,7 +7481,19 @@
         <w:rPr>
           <w:lang w:val="es-419" w:eastAsia="es-CO"/>
         </w:rPr>
-        <w:t>Jupiterlab</w:t>
+        <w:t>Jup</w:t>
+      </w:r>
+      <w:r>
+        <w:rPr>
+          <w:lang w:val="es-419" w:eastAsia="es-CO"/>
+        </w:rPr>
+        <w:t>y</w:t>
+      </w:r>
+      <w:r>
+        <w:rPr>
+          <w:lang w:val="es-419" w:eastAsia="es-CO"/>
+        </w:rPr>
+        <w:t>terlab</w:t>
       </w:r>
       <w:proofErr w:type="spellEnd"/>
       <w:r>
@@ -7398,7 +7520,7 @@
         <w:rPr>
           <w:lang w:val="es-419" w:eastAsia="es-CO"/>
         </w:rPr>
-        <w:t>, y, dentro de sus aplicaciones, se puede encontrar dicha herramienta.</w:t>
+        <w:t xml:space="preserve"> y, dentro de sus aplicaciones, se puede encontrar dicha herramienta.</w:t>
       </w:r>
     </w:p>
     <w:p>
@@ -7482,7 +7604,7 @@
                     <pic:cNvPicPr/>
                   </pic:nvPicPr>
                   <pic:blipFill>
-                    <a:blip r:embed="rId23" cstate="print">
+                    <a:blip r:embed="rId26" cstate="print">
                       <a:extLst>
                         <a:ext uri="{28A0092B-C50C-407E-A947-70E740481C1C}">
                           <a14:useLocalDpi xmlns:a14="http://schemas.microsoft.com/office/drawing/2010/main" val="0"/>
@@ -7517,27 +7639,13 @@
           <w:lang w:val="es-419" w:eastAsia="es-CO"/>
         </w:rPr>
       </w:pPr>
-      <w:hyperlink r:id="rId24" w:history="1">
+      <w:hyperlink r:id="rId27" w:history="1">
         <w:r>
           <w:rPr>
             <w:rStyle w:val="Hipervnculo"/>
             <w:lang w:val="es-419" w:eastAsia="es-CO"/>
           </w:rPr>
-          <w:t xml:space="preserve">Enlace de reproducción del </w:t>
-        </w:r>
-        <w:r>
-          <w:rPr>
-            <w:rStyle w:val="Hipervnculo"/>
-            <w:lang w:val="es-419" w:eastAsia="es-CO"/>
-          </w:rPr>
-          <w:t>v</w:t>
-        </w:r>
-        <w:r>
-          <w:rPr>
-            <w:rStyle w:val="Hipervnculo"/>
-            <w:lang w:val="es-419" w:eastAsia="es-CO"/>
-          </w:rPr>
-          <w:t>ideo</w:t>
+          <w:t>Enlace de reproducción del video</w:t>
         </w:r>
       </w:hyperlink>
     </w:p>
@@ -7585,31 +7693,13 @@
           </w:tcPr>
           <w:p>
             <w:r>
-              <w:t>En este video, el instructor SENA desarrolla una explicación detallada</w:t>
-            </w:r>
-            <w:r>
-              <w:t xml:space="preserve"> cómo crear el entorno de trabajo y</w:t>
-            </w:r>
-            <w:r>
-              <w:t xml:space="preserve"> de pasos y acciones para la </w:t>
-            </w:r>
-            <w:r>
-              <w:t>puesta en marcha.</w:t>
-            </w:r>
-            <w:r>
-              <w:t xml:space="preserve"> Ofrece un ejemplo real de</w:t>
-            </w:r>
-            <w:r>
-              <w:t xml:space="preserve">l proceso, </w:t>
-            </w:r>
-            <w:r>
-              <w:t>en pantalla</w:t>
-            </w:r>
-            <w:r>
-              <w:t>,</w:t>
-            </w:r>
-            <w:r>
-              <w:t xml:space="preserve"> para que sea consultado por cualquier persona interesada que tenga acceso al video.</w:t>
+              <w:t xml:space="preserve">En este video, el instructor SENA desarrolla una explicación detallada </w:t>
+            </w:r>
+            <w:r>
+              <w:t xml:space="preserve">de </w:t>
+            </w:r>
+            <w:r>
+              <w:t>cómo crear el entorno de trabajo y de pasos y acciones para la puesta en marcha. Ofrece un ejemplo real del proceso, en pantalla, para que sea consultado por cualquier persona interesada que tenga acceso al video.</w:t>
             </w:r>
           </w:p>
         </w:tc>
@@ -7619,11 +7709,11 @@
       <w:pPr>
         <w:pStyle w:val="Ttulo2"/>
       </w:pPr>
-      <w:bookmarkStart w:id="17" w:name="_Toc146567370"/>
+      <w:bookmarkStart w:id="26" w:name="_Toc146897088"/>
       <w:r>
         <w:t>Instalación e importación de librerías</w:t>
       </w:r>
-      <w:bookmarkEnd w:id="17"/>
+      <w:bookmarkEnd w:id="26"/>
     </w:p>
     <w:p>
       <w:pPr>
@@ -7654,7 +7744,19 @@
         <w:rPr>
           <w:lang w:val="es-419" w:eastAsia="es-CO"/>
         </w:rPr>
-        <w:t>JupiterLab</w:t>
+        <w:t>Jup</w:t>
+      </w:r>
+      <w:r>
+        <w:rPr>
+          <w:lang w:val="es-419" w:eastAsia="es-CO"/>
+        </w:rPr>
+        <w:t>y</w:t>
+      </w:r>
+      <w:r>
+        <w:rPr>
+          <w:lang w:val="es-419" w:eastAsia="es-CO"/>
+        </w:rPr>
+        <w:t>terLab</w:t>
       </w:r>
       <w:proofErr w:type="spellEnd"/>
       <w:r>
@@ -7707,13 +7809,7 @@
         <w:rPr>
           <w:lang w:val="es-419" w:eastAsia="es-CO"/>
         </w:rPr>
-        <w:t xml:space="preserve">. </w:t>
-      </w:r>
-      <w:r>
-        <w:rPr>
-          <w:lang w:val="es-419" w:eastAsia="es-CO"/>
-        </w:rPr>
-        <w:t>Es uno o varios archivos escritos en un lenguaje de programación determinado, la cual proporciona diversas funcionalidades.</w:t>
+        <w:t>. Es uno o varios archivos escritos en un lenguaje de programación determinado, la cual proporciona diversas funcionalidades.</w:t>
       </w:r>
     </w:p>
     <w:p>
@@ -7739,13 +7835,7 @@
         <w:rPr>
           <w:lang w:val="es-419" w:eastAsia="es-CO"/>
         </w:rPr>
-        <w:t xml:space="preserve">. </w:t>
-      </w:r>
-      <w:r>
-        <w:rPr>
-          <w:lang w:val="es-419" w:eastAsia="es-CO"/>
-        </w:rPr>
-        <w:t>Una librería no aporta la estructura sobre cómo realizar el desarrollo, sino que proporciona funcionalidades comunes, que ya han sido resueltas previamente por otros programadores y evitan la duplicidad de código. Además, reducen el tiempo de desarrollo y aumentan la calidad del mismo.</w:t>
+        <w:t>. Una librería no aporta la estructura sobre cómo realizar el desarrollo, sino que proporciona funcionalidades comunes, que ya han sido resueltas previamente por otros programadores y evitan la duplicidad de código. Además, reducen el tiempo de desarrollo y aumentan la calidad del mismo.</w:t>
       </w:r>
     </w:p>
     <w:p>
@@ -7771,13 +7861,7 @@
         <w:rPr>
           <w:lang w:val="es-419" w:eastAsia="es-CO"/>
         </w:rPr>
-        <w:t xml:space="preserve">. </w:t>
-      </w:r>
-      <w:r>
-        <w:rPr>
-          <w:lang w:val="es-419" w:eastAsia="es-CO"/>
-        </w:rPr>
-        <w:t>Cada librería se especializa o tiene una fortaleza, por ejemplo, algunas pueden ser muy fuertes en la lectura, manipulación, limpieza y demás acciones con los datos, sin embargo, otro tipo de librerías pueden trabajar de manera más fuerte en las visualizaciones de resultados gráficos.</w:t>
+        <w:t>. Cada librería se especializa o tiene una fortaleza, por ejemplo, algunas pueden ser muy fuertes en la lectura, manipulación, limpieza y demás acciones con los datos, sin embargo, otro tipo de librerías pueden trabajar de manera más fuerte en las visualizaciones de resultados gráficos.</w:t>
       </w:r>
     </w:p>
     <w:p>
@@ -7803,13 +7887,7 @@
         <w:rPr>
           <w:lang w:val="es-419" w:eastAsia="es-CO"/>
         </w:rPr>
-        <w:t xml:space="preserve"> </w:t>
-      </w:r>
-      <w:r>
-        <w:rPr>
-          <w:lang w:val="es-419" w:eastAsia="es-CO"/>
-        </w:rPr>
-        <w:t>El objetivo es utilizar un conjunto de librerías y que se aprovechen de cada una de ellas sus fortalezas. Dentro del desarrollo de proyectos se puede hacer uso de múltiples librerías y pueden combinarse para obtener mejores resultados.</w:t>
+        <w:t xml:space="preserve"> El objetivo es utilizar un conjunto de librerías y que se aprovechen de cada una de ellas sus fortalezas. Dentro del desarrollo de proyectos se puede hacer uso de múltiples librerías y pueden combinarse para obtener mejores resultados.</w:t>
       </w:r>
     </w:p>
     <w:p>
@@ -7835,13 +7913,7 @@
         <w:rPr>
           <w:lang w:val="es-419" w:eastAsia="es-CO"/>
         </w:rPr>
-        <w:t xml:space="preserve">. </w:t>
-      </w:r>
-      <w:r>
-        <w:rPr>
-          <w:lang w:val="es-419" w:eastAsia="es-CO"/>
-        </w:rPr>
-        <w:t>Las librerías más importantes</w:t>
+        <w:t>. Las librerías más importantes</w:t>
       </w:r>
       <w:r>
         <w:rPr>
@@ -8009,7 +8081,7 @@
                     <pic:cNvPicPr/>
                   </pic:nvPicPr>
                   <pic:blipFill>
-                    <a:blip r:embed="rId25" cstate="print">
+                    <a:blip r:embed="rId28" cstate="print">
                       <a:extLst>
                         <a:ext uri="{28A0092B-C50C-407E-A947-70E740481C1C}">
                           <a14:useLocalDpi xmlns:a14="http://schemas.microsoft.com/office/drawing/2010/main" val="0"/>
@@ -8044,7 +8116,7 @@
           <w:lang w:val="es-419" w:eastAsia="es-CO"/>
         </w:rPr>
       </w:pPr>
-      <w:hyperlink r:id="rId26" w:history="1">
+      <w:hyperlink r:id="rId29" w:history="1">
         <w:r>
           <w:rPr>
             <w:rStyle w:val="Hipervnculo"/>
@@ -8098,10 +8170,7 @@
           </w:tcPr>
           <w:p>
             <w:r>
-              <w:t>En este video, el instructor SENA desarrolla un</w:t>
-            </w:r>
-            <w:r>
-              <w:t xml:space="preserve"> ejemplo de la importación de las librerías y cómo utilizarlas. Describirá y mostrará los pasos necesarios para este proceso.</w:t>
+              <w:t>En este video, el instructor SENA desarrolla un ejemplo de la importación de las librerías y cómo utilizarlas. Describirá y mostrará los pasos necesarios para este proceso.</w:t>
             </w:r>
           </w:p>
         </w:tc>
@@ -8127,12 +8196,12 @@
       <w:pPr>
         <w:pStyle w:val="Ttulo1"/>
       </w:pPr>
-      <w:bookmarkStart w:id="18" w:name="_Toc146567371"/>
+      <w:bookmarkStart w:id="27" w:name="_Toc146897089"/>
       <w:r>
         <w:lastRenderedPageBreak/>
         <w:t>Preparación de los datos</w:t>
       </w:r>
-      <w:bookmarkEnd w:id="18"/>
+      <w:bookmarkEnd w:id="27"/>
     </w:p>
     <w:p>
       <w:pPr>
@@ -8336,7 +8405,7 @@
         <w:rPr>
           <w:lang w:val="es-419" w:eastAsia="es-CO"/>
         </w:rPr>
-        <w:t>Algunas fuentes de información públicas requieren de registro en sus plataformas para descargar información, otras simplemente requieren de ciertos datos para ser descargarla sin ninguna restricción.</w:t>
+        <w:t>Algunas fuentes de información públicas requieren de registro en sus plataformas para descargar información, otras simplemente requieren de ciertos datos para descargarla sin ninguna restricción.</w:t>
       </w:r>
     </w:p>
     <w:p>
@@ -8417,11 +8486,13 @@
       <w:pPr>
         <w:pStyle w:val="Ttulo3"/>
       </w:pPr>
-      <w:bookmarkStart w:id="19" w:name="_Toc146567372"/>
+      <w:bookmarkStart w:id="28" w:name="_Toc146567372"/>
+      <w:bookmarkStart w:id="29" w:name="_Toc146897090"/>
       <w:r>
         <w:t>Lectura de archivos en diferentes formatos</w:t>
       </w:r>
-      <w:bookmarkEnd w:id="19"/>
+      <w:bookmarkEnd w:id="28"/>
+      <w:bookmarkEnd w:id="29"/>
     </w:p>
     <w:p>
       <w:pPr>
@@ -8557,7 +8628,7 @@
                     <pic:cNvPicPr/>
                   </pic:nvPicPr>
                   <pic:blipFill>
-                    <a:blip r:embed="rId27">
+                    <a:blip r:embed="rId30">
                       <a:extLst>
                         <a:ext uri="{28A0092B-C50C-407E-A947-70E740481C1C}">
                           <a14:useLocalDpi xmlns:a14="http://schemas.microsoft.com/office/drawing/2010/main" val="0"/>
@@ -8628,14 +8699,38 @@
         <w:rPr>
           <w:lang w:val="es-419" w:eastAsia="es-CO"/>
         </w:rPr>
-        <w:t>JupiterLab</w:t>
+        <w:t>Jup</w:t>
+      </w:r>
+      <w:r>
+        <w:rPr>
+          <w:lang w:val="es-419" w:eastAsia="es-CO"/>
+        </w:rPr>
+        <w:t>y</w:t>
+      </w:r>
+      <w:r>
+        <w:rPr>
+          <w:lang w:val="es-419" w:eastAsia="es-CO"/>
+        </w:rPr>
+        <w:t>terLab</w:t>
       </w:r>
       <w:proofErr w:type="spellEnd"/>
       <w:r>
         <w:rPr>
           <w:lang w:val="es-419" w:eastAsia="es-CO"/>
         </w:rPr>
-        <w:t xml:space="preserve"> se pueden ver los archivos para analizar un poco los datos. para ese fin es importante hacer clic sobre el archivo que desea visualizar y la información se </w:t>
+        <w:t xml:space="preserve"> se pueden ver los archivos para analizar un poco los datos</w:t>
+      </w:r>
+      <w:r>
+        <w:rPr>
+          <w:lang w:val="es-419" w:eastAsia="es-CO"/>
+        </w:rPr>
+        <w:t>,</w:t>
+      </w:r>
+      <w:r>
+        <w:rPr>
+          <w:lang w:val="es-419" w:eastAsia="es-CO"/>
+        </w:rPr>
+        <w:t xml:space="preserve"> para ese fin es importante hacer clic sobre el archivo que desea visualizar y la información se </w:t>
       </w:r>
       <w:r>
         <w:rPr>
@@ -8709,7 +8804,19 @@
         <w:rPr>
           <w:lang w:val="es-419"/>
         </w:rPr>
-        <w:t>JupiterLab</w:t>
+        <w:t>Jup</w:t>
+      </w:r>
+      <w:r>
+        <w:rPr>
+          <w:lang w:val="es-419"/>
+        </w:rPr>
+        <w:t>y</w:t>
+      </w:r>
+      <w:r>
+        <w:rPr>
+          <w:lang w:val="es-419"/>
+        </w:rPr>
+        <w:t>terLab</w:t>
       </w:r>
       <w:proofErr w:type="spellEnd"/>
     </w:p>
@@ -8742,7 +8849,7 @@
                     <pic:cNvPicPr/>
                   </pic:nvPicPr>
                   <pic:blipFill>
-                    <a:blip r:embed="rId28">
+                    <a:blip r:embed="rId31">
                       <a:extLst>
                         <a:ext uri="{28A0092B-C50C-407E-A947-70E740481C1C}">
                           <a14:useLocalDpi xmlns:a14="http://schemas.microsoft.com/office/drawing/2010/main" val="0"/>
@@ -8837,7 +8944,7 @@
                     <pic:cNvPicPr/>
                   </pic:nvPicPr>
                   <pic:blipFill>
-                    <a:blip r:embed="rId29">
+                    <a:blip r:embed="rId32">
                       <a:extLst>
                         <a:ext uri="{28A0092B-C50C-407E-A947-70E740481C1C}">
                           <a14:useLocalDpi xmlns:a14="http://schemas.microsoft.com/office/drawing/2010/main" val="0"/>
@@ -8951,7 +9058,7 @@
                     <pic:cNvPicPr/>
                   </pic:nvPicPr>
                   <pic:blipFill>
-                    <a:blip r:embed="rId30">
+                    <a:blip r:embed="rId33">
                       <a:extLst>
                         <a:ext uri="{28A0092B-C50C-407E-A947-70E740481C1C}">
                           <a14:useLocalDpi xmlns:a14="http://schemas.microsoft.com/office/drawing/2010/main" val="0"/>
@@ -9106,13 +9213,7 @@
         <w:rPr>
           <w:lang w:val="es-419" w:eastAsia="es-CO"/>
         </w:rPr>
-        <w:t xml:space="preserve">. </w:t>
-      </w:r>
-      <w:r>
-        <w:rPr>
-          <w:lang w:val="es-419" w:eastAsia="es-CO"/>
-        </w:rPr>
-        <w:t>Crear una nueva área de trabajo donde se empezará con la importación de las librerías necesarias para la lectura de los archivos. Es necesario ingresar las siguientes librerías:</w:t>
+        <w:t>. Crear una nueva área de trabajo donde se empezará con la importación de las librerías necesarias para la lectura de los archivos. Es necesario ingresar las siguientes librerías:</w:t>
       </w:r>
     </w:p>
     <w:p>
@@ -9373,13 +9474,7 @@
         <w:rPr>
           <w:lang w:val="es-419" w:eastAsia="es-CO"/>
         </w:rPr>
-        <w:t xml:space="preserve">. </w:t>
-      </w:r>
-      <w:r>
-        <w:rPr>
-          <w:lang w:val="es-419" w:eastAsia="es-CO"/>
-        </w:rPr>
-        <w:t>Para realizar la lectura de archivos con extensión CSV, se ejecuta la siguiente línea de comandos, el resultado muestra los cinco primeros y cinco últimos registros importados, al final se debe visualizar el total de registros y número de columnas:</w:t>
+        <w:t>. Para realizar la lectura de archivos con extensión CSV, se ejecuta la siguiente línea de comandos, el resultado muestra los cinco primeros y cinco últimos registros importados, al final se debe visualizar el total de registros y número de columnas:</w:t>
       </w:r>
     </w:p>
     <w:p>
@@ -9463,13 +9558,7 @@
         <w:rPr>
           <w:lang w:val="es-419" w:eastAsia="es-CO"/>
         </w:rPr>
-        <w:t xml:space="preserve">. </w:t>
-      </w:r>
-      <w:r>
-        <w:rPr>
-          <w:lang w:val="es-419" w:eastAsia="es-CO"/>
-        </w:rPr>
-        <w:t>Este tipo de estructuras se deben convertir en filas y columnas para que se puedan utilizar en el análisis de los datos y poderlas unir, también, con los otros dos archivos. Para realizar la importación de este tipo de estructuras se debe usar el siguiente comando:</w:t>
+        <w:t>. Este tipo de estructuras se deben convertir en filas y columnas para que se puedan utilizar en el análisis de los datos y poderlas unir, también, con los otros dos archivos. Para realizar la importación de este tipo de estructuras se debe usar el siguiente comando:</w:t>
       </w:r>
     </w:p>
     <w:p>
@@ -9553,13 +9642,7 @@
         <w:rPr>
           <w:lang w:val="es-419" w:eastAsia="es-CO"/>
         </w:rPr>
-        <w:t xml:space="preserve">. </w:t>
-      </w:r>
-      <w:r>
-        <w:rPr>
-          <w:lang w:val="es-419" w:eastAsia="es-CO"/>
-        </w:rPr>
-        <w:t>Para realizar la importación de este archivo se debe tener cuenta el error que se generó anteriormente. Para solucionar este problema y poderlo importar sin inconvenientes, se deben ejecutar los comandos de la siguiente manera: primero se realiza la codificación para luego realizar la importación, de lo contrario se generarán errores.</w:t>
+        <w:t>. Para realizar la importación de este archivo se debe tener cuenta el error que se generó anteriormente. Para solucionar este problema y poderlo importar sin inconvenientes, se deben ejecutar los comandos de la siguiente manera: primero se realiza la codificación para luego realizar la importación, de lo contrario se generarán errores.</w:t>
       </w:r>
     </w:p>
     <w:p>
@@ -9679,15 +9762,7 @@
           <w:bCs/>
           <w:lang w:val="es-419" w:eastAsia="es-CO"/>
         </w:rPr>
-        <w:t xml:space="preserve">Unir los </w:t>
-      </w:r>
-      <w:r>
-        <w:rPr>
-          <w:b/>
-          <w:bCs/>
-          <w:lang w:val="es-419" w:eastAsia="es-CO"/>
-        </w:rPr>
-        <w:t>“</w:t>
+        <w:t>Unir los “</w:t>
       </w:r>
       <w:proofErr w:type="spellStart"/>
       <w:r>
@@ -9712,13 +9787,7 @@
         <w:rPr>
           <w:lang w:val="es-419" w:eastAsia="es-CO"/>
         </w:rPr>
-        <w:t xml:space="preserve">. </w:t>
-      </w:r>
-      <w:r>
-        <w:rPr>
-          <w:lang w:val="es-419" w:eastAsia="es-CO"/>
-        </w:rPr>
-        <w:t xml:space="preserve">Cada archivo se importó en un </w:t>
+        <w:t xml:space="preserve">. Cada archivo se importó en un </w:t>
       </w:r>
       <w:r>
         <w:rPr>
@@ -9840,13 +9909,19 @@
         <w:rPr>
           <w:lang w:val="es-419" w:eastAsia="es-CO"/>
         </w:rPr>
-        <w:t xml:space="preserve">. </w:t>
-      </w:r>
-      <w:r>
-        <w:rPr>
-          <w:lang w:val="es-419" w:eastAsia="es-CO"/>
-        </w:rPr>
-        <w:t>Se debe guardar todo el proceso en único tipo de formato para que en las próximas lecturas solo se tenga que leer un solo archivo con toda la información consolidada, para ello es importante ejecutar la siguiente línea de comando:</w:t>
+        <w:t xml:space="preserve">. Se debe guardar todo el proceso en </w:t>
+      </w:r>
+      <w:r>
+        <w:rPr>
+          <w:lang w:val="es-419" w:eastAsia="es-CO"/>
+        </w:rPr>
+        <w:t xml:space="preserve">un </w:t>
+      </w:r>
+      <w:r>
+        <w:rPr>
+          <w:lang w:val="es-419" w:eastAsia="es-CO"/>
+        </w:rPr>
+        <w:t>único tipo de formato para que en las próximas lecturas solo se tenga que leer un solo archivo con toda la información consolidada, para ello es importante ejecutar la siguiente línea de comando:</w:t>
       </w:r>
     </w:p>
     <w:p>
@@ -9888,12 +9963,12 @@
       <w:pPr>
         <w:pStyle w:val="Titulosgenerales"/>
       </w:pPr>
-      <w:bookmarkStart w:id="20" w:name="_Toc146567373"/>
+      <w:bookmarkStart w:id="30" w:name="_Toc146897091"/>
       <w:r>
         <w:lastRenderedPageBreak/>
         <w:t>Síntesis</w:t>
       </w:r>
-      <w:bookmarkEnd w:id="20"/>
+      <w:bookmarkEnd w:id="30"/>
       <w:r>
         <w:t xml:space="preserve"> </w:t>
       </w:r>
@@ -9939,10 +10014,10 @@
           <w:lang w:val="es-419" w:eastAsia="es-CO"/>
         </w:rPr>
         <w:drawing>
-          <wp:inline distT="0" distB="0" distL="0" distR="0" wp14:anchorId="60B17DF1" wp14:editId="7AC7F19D">
-            <wp:extent cx="6332220" cy="4127500"/>
-            <wp:effectExtent l="0" t="0" r="0" b="6350"/>
-            <wp:docPr id="18" name="Gráfico 18" descr="Esquema general de los contenidos de este componente formativo. Tema principal: Limpieza y transformación de datos con Python. Temas integradores: Metodologías de análisis de datos,  fuentes de datos, infraestructura tecnológica, preparación de los datos."/>
+          <wp:inline distT="0" distB="0" distL="0" distR="0" wp14:anchorId="41FDACE0" wp14:editId="4DBFE9EF">
+            <wp:extent cx="6332220" cy="4228465"/>
+            <wp:effectExtent l="0" t="0" r="0" b="635"/>
+            <wp:docPr id="2" name="Gráfico 2" descr="Esquema general de los contenidos de este componente formativo. Tema principal: Limpieza y transformación de datos con Python. Temas integradores: Metodologías de análisis de datos, fuentes de datos, infraestructura tecnológica, preparación de los datos."/>
             <wp:cNvGraphicFramePr>
               <a:graphicFrameLocks xmlns:a="http://schemas.openxmlformats.org/drawingml/2006/main" noChangeAspect="1"/>
             </wp:cNvGraphicFramePr>
@@ -9950,17 +10025,17 @@
               <a:graphicData uri="http://schemas.openxmlformats.org/drawingml/2006/picture">
                 <pic:pic xmlns:pic="http://schemas.openxmlformats.org/drawingml/2006/picture">
                   <pic:nvPicPr>
-                    <pic:cNvPr id="18" name="Gráfico 18" descr="Esquema general de los contenidos de este componente formativo. Tema principal: Limpieza y transformación de datos con Python. Temas integradores: Metodologías de análisis de datos,  fuentes de datos, infraestructura tecnológica, preparación de los datos."/>
+                    <pic:cNvPr id="2" name="Gráfico 2" descr="Esquema general de los contenidos de este componente formativo. Tema principal: Limpieza y transformación de datos con Python. Temas integradores: Metodologías de análisis de datos, fuentes de datos, infraestructura tecnológica, preparación de los datos."/>
                     <pic:cNvPicPr/>
                   </pic:nvPicPr>
                   <pic:blipFill>
-                    <a:blip r:embed="rId31">
+                    <a:blip r:embed="rId34">
                       <a:extLst>
                         <a:ext uri="{28A0092B-C50C-407E-A947-70E740481C1C}">
                           <a14:useLocalDpi xmlns:a14="http://schemas.microsoft.com/office/drawing/2010/main" val="0"/>
                         </a:ext>
                         <a:ext uri="{96DAC541-7B7A-43D3-8B79-37D633B846F1}">
-                          <asvg:svgBlip xmlns:asvg="http://schemas.microsoft.com/office/drawing/2016/SVG/main" r:embed="rId32"/>
+                          <asvg:svgBlip xmlns:asvg="http://schemas.microsoft.com/office/drawing/2016/SVG/main" r:embed="rId35"/>
                         </a:ext>
                       </a:extLst>
                     </a:blip>
@@ -9971,7 +10046,7 @@
                   <pic:spPr>
                     <a:xfrm>
                       <a:off x="0" y="0"/>
-                      <a:ext cx="6332220" cy="4127500"/>
+                      <a:ext cx="6332220" cy="4228465"/>
                     </a:xfrm>
                     <a:prstGeom prst="rect">
                       <a:avLst/>
@@ -9994,19 +10069,7 @@
         <w:rPr>
           <w:lang w:val="es-419" w:eastAsia="es-CO"/>
         </w:rPr>
-        <w:t xml:space="preserve">Este es el mapa de conceptos y temáticas desarrollados en este componente formativo. Su tema principal: la limpieza y </w:t>
-      </w:r>
-      <w:r>
-        <w:rPr>
-          <w:lang w:val="es-419" w:eastAsia="es-CO"/>
-        </w:rPr>
-        <w:t>transformación de</w:t>
-      </w:r>
-      <w:r>
-        <w:rPr>
-          <w:lang w:val="es-419" w:eastAsia="es-CO"/>
-        </w:rPr>
-        <w:t xml:space="preserve"> datos con Python. Sus temas integradores:</w:t>
+        <w:t>Este es el mapa de conceptos y temáticas desarrollados en este componente formativo. Su tema principal: la limpieza y transformación de datos con Python. Sus temas integradores:</w:t>
       </w:r>
       <w:r>
         <w:rPr>
@@ -10020,7 +10083,13 @@
           <w:bCs/>
           <w:lang w:val="es-419" w:eastAsia="es-CO"/>
         </w:rPr>
-        <w:t>m</w:t>
+        <w:t>metodologías de análisis de los datos</w:t>
+      </w:r>
+      <w:r>
+        <w:rPr>
+          <w:lang w:val="es-419" w:eastAsia="es-CO"/>
+        </w:rPr>
+        <w:t xml:space="preserve">, </w:t>
       </w:r>
       <w:r>
         <w:rPr>
@@ -10028,13 +10097,25 @@
           <w:bCs/>
           <w:lang w:val="es-419" w:eastAsia="es-CO"/>
         </w:rPr>
-        <w:t>etodologías de análisis de los datos</w:t>
-      </w:r>
-      <w:r>
-        <w:rPr>
-          <w:lang w:val="es-419" w:eastAsia="es-CO"/>
-        </w:rPr>
-        <w:t xml:space="preserve">, </w:t>
+        <w:t>fuentes de datos</w:t>
+      </w:r>
+      <w:r>
+        <w:rPr>
+          <w:lang w:val="es-419" w:eastAsia="es-CO"/>
+        </w:rPr>
+        <w:t xml:space="preserve"> (</w:t>
+      </w:r>
+      <w:r>
+        <w:rPr>
+          <w:lang w:val="es-419" w:eastAsia="es-CO"/>
+        </w:rPr>
+        <w:t>que vincula tanto tipos de bases de datos como tipos de archivos</w:t>
+      </w:r>
+      <w:r>
+        <w:rPr>
+          <w:lang w:val="es-419" w:eastAsia="es-CO"/>
+        </w:rPr>
+        <w:t xml:space="preserve">), </w:t>
       </w:r>
       <w:r>
         <w:rPr>
@@ -10042,7 +10123,25 @@
           <w:bCs/>
           <w:lang w:val="es-419" w:eastAsia="es-CO"/>
         </w:rPr>
-        <w:t>f</w:t>
+        <w:t>infraestructura tecnológica</w:t>
+      </w:r>
+      <w:r>
+        <w:rPr>
+          <w:lang w:val="es-419" w:eastAsia="es-CO"/>
+        </w:rPr>
+        <w:t xml:space="preserve"> (</w:t>
+      </w:r>
+      <w:r>
+        <w:rPr>
+          <w:lang w:val="es-419" w:eastAsia="es-CO"/>
+        </w:rPr>
+        <w:t>que abarca la instalación, la puesta en marcha y la instalación e importación de librerías</w:t>
+      </w:r>
+      <w:r>
+        <w:rPr>
+          <w:lang w:val="es-419" w:eastAsia="es-CO"/>
+        </w:rPr>
+        <w:t xml:space="preserve">), </w:t>
       </w:r>
       <w:r>
         <w:rPr>
@@ -10050,75 +10149,7 @@
           <w:bCs/>
           <w:lang w:val="es-419" w:eastAsia="es-CO"/>
         </w:rPr>
-        <w:t>uentes de datos</w:t>
-      </w:r>
-      <w:r>
-        <w:rPr>
-          <w:lang w:val="es-419" w:eastAsia="es-CO"/>
-        </w:rPr>
-        <w:t xml:space="preserve"> (</w:t>
-      </w:r>
-      <w:r>
-        <w:rPr>
-          <w:lang w:val="es-419" w:eastAsia="es-CO"/>
-        </w:rPr>
-        <w:t>que vincula tanto tipos de bases de datos como tipos de archivos</w:t>
-      </w:r>
-      <w:r>
-        <w:rPr>
-          <w:lang w:val="es-419" w:eastAsia="es-CO"/>
-        </w:rPr>
-        <w:t xml:space="preserve">), </w:t>
-      </w:r>
-      <w:r>
-        <w:rPr>
-          <w:b/>
-          <w:bCs/>
-          <w:lang w:val="es-419" w:eastAsia="es-CO"/>
-        </w:rPr>
-        <w:t>i</w:t>
-      </w:r>
-      <w:r>
-        <w:rPr>
-          <w:b/>
-          <w:bCs/>
-          <w:lang w:val="es-419" w:eastAsia="es-CO"/>
-        </w:rPr>
-        <w:t>nfraestructura tecnológica</w:t>
-      </w:r>
-      <w:r>
-        <w:rPr>
-          <w:lang w:val="es-419" w:eastAsia="es-CO"/>
-        </w:rPr>
-        <w:t xml:space="preserve"> (</w:t>
-      </w:r>
-      <w:r>
-        <w:rPr>
-          <w:lang w:val="es-419" w:eastAsia="es-CO"/>
-        </w:rPr>
-        <w:t>que abarca la instalación, la puesta en marcha y la instalación e importación de librerías</w:t>
-      </w:r>
-      <w:r>
-        <w:rPr>
-          <w:lang w:val="es-419" w:eastAsia="es-CO"/>
-        </w:rPr>
-        <w:t xml:space="preserve">), </w:t>
-      </w:r>
-      <w:r>
-        <w:rPr>
-          <w:b/>
-          <w:bCs/>
-          <w:lang w:val="es-419" w:eastAsia="es-CO"/>
-        </w:rPr>
-        <w:t>p</w:t>
-      </w:r>
-      <w:r>
-        <w:rPr>
-          <w:b/>
-          <w:bCs/>
-          <w:lang w:val="es-419" w:eastAsia="es-CO"/>
-        </w:rPr>
-        <w:t>reparación de datos</w:t>
+        <w:t>preparación de datos</w:t>
       </w:r>
       <w:r>
         <w:rPr>
@@ -10131,12 +10162,12 @@
       <w:pPr>
         <w:pStyle w:val="Titulosgenerales"/>
       </w:pPr>
-      <w:bookmarkStart w:id="21" w:name="_Toc146567374"/>
+      <w:bookmarkStart w:id="31" w:name="_Toc146897092"/>
       <w:r>
         <w:lastRenderedPageBreak/>
         <w:t>Material complementario</w:t>
       </w:r>
-      <w:bookmarkEnd w:id="21"/>
+      <w:bookmarkEnd w:id="31"/>
     </w:p>
     <w:tbl>
       <w:tblPr>
@@ -10291,7 +10322,7 @@
             <w:pPr>
               <w:pStyle w:val="TextoTablas"/>
             </w:pPr>
-            <w:hyperlink r:id="rId33" w:history="1">
+            <w:hyperlink r:id="rId36" w:history="1">
               <w:r>
                 <w:rPr>
                   <w:rStyle w:val="Hipervnculo"/>
@@ -10341,7 +10372,13 @@
             </w:r>
             <w:proofErr w:type="spellEnd"/>
             <w:r>
-              <w:t>). ¿Qué es SQL y NOSQL? cuáles son sus diferencias y cuando deberías utilizarlos. [Video]. YouTube</w:t>
+              <w:t>). ¿Qué es SQL y NOSQL? cuáles son sus diferencias y cu</w:t>
+            </w:r>
+            <w:r>
+              <w:t>á</w:t>
+            </w:r>
+            <w:r>
+              <w:t>ndo deberías utilizarlos. [Video]. YouTube</w:t>
             </w:r>
           </w:p>
         </w:tc>
@@ -10366,7 +10403,7 @@
             <w:pPr>
               <w:pStyle w:val="TextoTablas"/>
             </w:pPr>
-            <w:hyperlink r:id="rId34" w:history="1">
+            <w:hyperlink r:id="rId37" w:history="1">
               <w:r>
                 <w:rPr>
                   <w:rStyle w:val="Hipervnculo"/>
@@ -10447,7 +10484,7 @@
             <w:pPr>
               <w:pStyle w:val="TextoTablas"/>
             </w:pPr>
-            <w:hyperlink r:id="rId35" w:history="1">
+            <w:hyperlink r:id="rId38" w:history="1">
               <w:r>
                 <w:rPr>
                   <w:rStyle w:val="Hipervnculo"/>
@@ -10494,12 +10531,12 @@
       <w:pPr>
         <w:pStyle w:val="Titulosgenerales"/>
       </w:pPr>
-      <w:bookmarkStart w:id="22" w:name="_Toc146567375"/>
+      <w:bookmarkStart w:id="32" w:name="_Toc146897093"/>
       <w:r>
         <w:lastRenderedPageBreak/>
         <w:t>Glosario</w:t>
       </w:r>
-      <w:bookmarkEnd w:id="22"/>
+      <w:bookmarkEnd w:id="32"/>
     </w:p>
     <w:p>
       <w:pPr>
@@ -10661,7 +10698,31 @@
         <w:rPr>
           <w:lang w:val="es-419" w:eastAsia="es-CO"/>
         </w:rPr>
-        <w:t>: dependiendo del tipo de archivo se puede almacenar la información en estructuras diferentes de acuerdo con la necesidad o software que lo cree.</w:t>
+        <w:t xml:space="preserve">: dependiendo del tipo de archivo se puede almacenar la información en estructuras diferentes de acuerdo con la necesidad o </w:t>
+      </w:r>
+      <w:r>
+        <w:rPr>
+          <w:lang w:val="es-419" w:eastAsia="es-CO"/>
+        </w:rPr>
+        <w:t>“</w:t>
+      </w:r>
+      <w:r>
+        <w:rPr>
+          <w:rStyle w:val="Extranjerismo"/>
+        </w:rPr>
+        <w:t>software</w:t>
+      </w:r>
+      <w:r>
+        <w:rPr>
+          <w:lang w:val="es-419" w:eastAsia="es-CO"/>
+        </w:rPr>
+        <w:t>”</w:t>
+      </w:r>
+      <w:r>
+        <w:rPr>
+          <w:lang w:val="es-419" w:eastAsia="es-CO"/>
+        </w:rPr>
+        <w:t xml:space="preserve"> que lo cree.</w:t>
       </w:r>
     </w:p>
     <w:p>
@@ -10710,24 +10771,21 @@
       <w:pPr>
         <w:pStyle w:val="Titulosgenerales"/>
       </w:pPr>
-      <w:bookmarkStart w:id="23" w:name="_Toc146567376"/>
+      <w:bookmarkStart w:id="33" w:name="_Toc146897094"/>
       <w:r>
         <w:lastRenderedPageBreak/>
         <w:t>Referencias bibliográficas</w:t>
       </w:r>
-      <w:bookmarkEnd w:id="23"/>
+      <w:bookmarkEnd w:id="33"/>
       <w:r>
         <w:t xml:space="preserve"> </w:t>
       </w:r>
     </w:p>
     <w:p>
       <w:r>
-        <w:t>Datos Abiertos Colombia | Datos Abiertos Colombia. (2022). La plataforma de datos abiertos del gobierno colombiano.</w:t>
-      </w:r>
-      <w:r>
-        <w:t xml:space="preserve"> </w:t>
-      </w:r>
-      <w:hyperlink r:id="rId36" w:history="1">
+        <w:t xml:space="preserve">Datos Abiertos Colombia | Datos Abiertos Colombia. (2022). La plataforma de datos abiertos del gobierno colombiano. </w:t>
+      </w:r>
+      <w:hyperlink r:id="rId39" w:history="1">
         <w:r>
           <w:rPr>
             <w:rStyle w:val="Hipervnculo"/>
@@ -10741,12 +10799,9 @@
     </w:p>
     <w:p>
       <w:r>
-        <w:t>Introducción al CRISP-DM. (2021). IBM.</w:t>
-      </w:r>
-      <w:r>
-        <w:t xml:space="preserve"> </w:t>
-      </w:r>
-      <w:hyperlink r:id="rId37" w:history="1">
+        <w:t xml:space="preserve">Introducción al CRISP-DM. (2021). IBM. </w:t>
+      </w:r>
+      <w:hyperlink r:id="rId40" w:history="1">
         <w:r>
           <w:rPr>
             <w:rStyle w:val="Hipervnculo"/>
@@ -10768,12 +10823,9 @@
       </w:r>
       <w:proofErr w:type="spellEnd"/>
       <w:r>
-        <w:t>. ¿Cómo administro y configuro mi entorno para Python? - Tutoriales de programación y un poco más.</w:t>
-      </w:r>
-      <w:r>
-        <w:t xml:space="preserve"> </w:t>
-      </w:r>
-      <w:hyperlink r:id="rId38" w:history="1">
+        <w:t xml:space="preserve">. ¿Cómo administro y configuro mi entorno para Python? - Tutoriales de programación y un poco más. </w:t>
+      </w:r>
+      <w:hyperlink r:id="rId41" w:history="1">
         <w:r>
           <w:rPr>
             <w:rStyle w:val="Hipervnculo"/>
@@ -10800,12 +10852,9 @@
       </w:r>
       <w:proofErr w:type="spellEnd"/>
       <w:r>
-        <w:t>.</w:t>
-      </w:r>
-      <w:r>
-        <w:t xml:space="preserve"> </w:t>
-      </w:r>
-      <w:hyperlink r:id="rId39" w:history="1">
+        <w:t xml:space="preserve">. </w:t>
+      </w:r>
+      <w:hyperlink r:id="rId42" w:history="1">
         <w:r>
           <w:rPr>
             <w:rStyle w:val="Hipervnculo"/>
@@ -10819,29 +10868,14 @@
     </w:p>
     <w:p>
       <w:r>
-        <w:t>Oracle. (2022). Base de Datos.</w:t>
-      </w:r>
-      <w:r>
-        <w:t xml:space="preserve"> </w:t>
-      </w:r>
-      <w:hyperlink r:id="rId40" w:history="1">
+        <w:t xml:space="preserve">Oracle. (2022). Base de Datos. </w:t>
+      </w:r>
+      <w:hyperlink r:id="rId43" w:anchor=":%7E:text=Una%20base%20de%20datos%20es,bases%20de%20datos%20(DBMS)" w:history="1">
         <w:r>
           <w:rPr>
             <w:rStyle w:val="Hipervnculo"/>
           </w:rPr>
-          <w:t>https://www.oracle.com/co/database/what-is-database/#:%7E:text=Una%20base</w:t>
-        </w:r>
-        <w:r>
-          <w:rPr>
-            <w:rStyle w:val="Hipervnculo"/>
-          </w:rPr>
-          <w:t>%</w:t>
-        </w:r>
-        <w:r>
-          <w:rPr>
-            <w:rStyle w:val="Hipervnculo"/>
-          </w:rPr>
-          <w:t>20de%20datos%20es,bases%20de%20datos%20(DBMS)</w:t>
+          <w:t>https://www.oracle.com/co/database/what-is-database/#:%7E:text=Una%20base%20de%20datos%20es,bases%20de%20datos%20(DBMS)</w:t>
         </w:r>
       </w:hyperlink>
       <w:r>
@@ -10850,12 +10884,9 @@
     </w:p>
     <w:p>
       <w:r>
-        <w:t>Oracle. (2022). Tipos de Bases de Datos.</w:t>
-      </w:r>
-      <w:r>
-        <w:t xml:space="preserve"> </w:t>
-      </w:r>
-      <w:hyperlink r:id="rId41" w:history="1">
+        <w:t xml:space="preserve">Oracle. (2022). Tipos de Bases de Datos. </w:t>
+      </w:r>
+      <w:hyperlink r:id="rId44" w:anchor="link5" w:history="1">
         <w:r>
           <w:rPr>
             <w:rStyle w:val="Hipervnculo"/>
@@ -10879,7 +10910,7 @@
       <w:r>
         <w:t xml:space="preserve"> </w:t>
       </w:r>
-      <w:hyperlink r:id="rId42" w:history="1">
+      <w:hyperlink r:id="rId45" w:history="1">
         <w:r>
           <w:rPr>
             <w:rStyle w:val="Hipervnculo"/>
@@ -10919,12 +10950,12 @@
       <w:pPr>
         <w:pStyle w:val="Titulosgenerales"/>
       </w:pPr>
-      <w:bookmarkStart w:id="24" w:name="_Toc146567377"/>
+      <w:bookmarkStart w:id="34" w:name="_Toc146897095"/>
       <w:r>
         <w:lastRenderedPageBreak/>
         <w:t>Créditos</w:t>
       </w:r>
-      <w:bookmarkEnd w:id="24"/>
+      <w:bookmarkEnd w:id="34"/>
     </w:p>
     <w:tbl>
       <w:tblPr>
@@ -10997,7 +11028,13 @@
               <w:rPr>
                 <w:lang w:val="es-419" w:eastAsia="es-CO"/>
               </w:rPr>
-              <w:t>Regional y Centro de Formación</w:t>
+              <w:t>Centro de Formación</w:t>
+            </w:r>
+            <w:r>
+              <w:rPr>
+                <w:lang w:val="es-419" w:eastAsia="es-CO"/>
+              </w:rPr>
+              <w:t xml:space="preserve"> y Regional</w:t>
             </w:r>
           </w:p>
         </w:tc>
@@ -11615,10 +11652,7 @@
               <w:pStyle w:val="TextoTablas"/>
             </w:pPr>
             <w:r>
-              <w:t xml:space="preserve">Luis Gabriel Urueta </w:t>
-            </w:r>
-            <w:r>
-              <w:t>Álvarez</w:t>
+              <w:t>Luis Gabriel Urueta Álvarez</w:t>
             </w:r>
           </w:p>
         </w:tc>
@@ -11711,8 +11745,8 @@
       </w:pPr>
     </w:p>
     <w:sectPr>
-      <w:headerReference w:type="default" r:id="rId43"/>
-      <w:footerReference w:type="default" r:id="rId44"/>
+      <w:headerReference w:type="default" r:id="rId46"/>
+      <w:footerReference w:type="default" r:id="rId47"/>
       <w:pgSz w:w="12240" w:h="15840"/>
       <w:pgMar w:top="1701" w:right="1134" w:bottom="1134" w:left="1134" w:header="709" w:footer="737" w:gutter="0"/>
       <w:pgNumType w:start="1"/>
@@ -18136,10 +18170,21 @@
 </file>
 
 <file path=customXml/item1.xml><?xml version="1.0" encoding="utf-8"?>
+<p:properties xmlns:p="http://schemas.microsoft.com/office/2006/metadata/properties" xmlns:xsi="http://www.w3.org/2001/XMLSchema-instance" xmlns:pc="http://schemas.microsoft.com/office/infopath/2007/PartnerControls">
+  <documentManagement>
+    <TaxCatchAll xmlns="cb45339b-ced9-4d0d-8f64-77573914d53b" xsi:nil="true"/>
+    <lcf76f155ced4ddcb4097134ff3c332f xmlns="43a3ca16-9c26-4813-b83f-4aec9927b43f">
+      <Terms xmlns="http://schemas.microsoft.com/office/infopath/2007/PartnerControls"/>
+    </lcf76f155ced4ddcb4097134ff3c332f>
+  </documentManagement>
+</p:properties>
+</file>
+
+<file path=customXml/item2.xml><?xml version="1.0" encoding="utf-8"?>
 <b:Sources xmlns:b="http://schemas.openxmlformats.org/officeDocument/2006/bibliography" xmlns="http://schemas.openxmlformats.org/officeDocument/2006/bibliography" SelectedStyle="\APASixthEditionOfficeOnline.xsl" StyleName="APA" Version="6"/>
 </file>
 
-<file path=customXml/item2.xml><?xml version="1.0" encoding="utf-8"?>
+<file path=customXml/item3.xml><?xml version="1.0" encoding="utf-8"?>
 <ct:contentTypeSchema xmlns:ct="http://schemas.microsoft.com/office/2006/metadata/contentType" xmlns:ma="http://schemas.microsoft.com/office/2006/metadata/properties/metaAttributes" ct:_="" ma:_="" ma:contentTypeName="Documento" ma:contentTypeID="0x01010049282E1EDBE9234EA9E6D38F720E265F" ma:contentTypeVersion="14" ma:contentTypeDescription="Crear nuevo documento." ma:contentTypeScope="" ma:versionID="226e008afbc53e049b8fcacc066a2c59">
   <xsd:schema xmlns:xsd="http://www.w3.org/2001/XMLSchema" xmlns:xs="http://www.w3.org/2001/XMLSchema" xmlns:p="http://schemas.microsoft.com/office/2006/metadata/properties" xmlns:ns2="cb45339b-ced9-4d0d-8f64-77573914d53b" xmlns:ns3="43a3ca16-9c26-4813-b83f-4aec9927b43f" targetNamespace="http://schemas.microsoft.com/office/2006/metadata/properties" ma:root="true" ma:fieldsID="2d89a5d71e5bc1804c98e13db158ff25" ns2:_="" ns3:_="">
     <xsd:import namespace="cb45339b-ced9-4d0d-8f64-77573914d53b"/>
@@ -18368,7 +18413,7 @@
 </ct:contentTypeSchema>
 </file>
 
-<file path=customXml/item3.xml><?xml version="1.0" encoding="utf-8"?>
+<file path=customXml/item4.xml><?xml version="1.0" encoding="utf-8"?>
 <?mso-contentType ?>
 <FormTemplates xmlns="http://schemas.microsoft.com/sharepoint/v3/contenttype/forms">
   <Display>DocumentLibraryForm</Display>
@@ -18377,18 +18422,18 @@
 </FormTemplates>
 </file>
 
-<file path=customXml/item4.xml><?xml version="1.0" encoding="utf-8"?>
-<p:properties xmlns:p="http://schemas.microsoft.com/office/2006/metadata/properties" xmlns:xsi="http://www.w3.org/2001/XMLSchema-instance" xmlns:pc="http://schemas.microsoft.com/office/infopath/2007/PartnerControls">
-  <documentManagement>
-    <TaxCatchAll xmlns="cb45339b-ced9-4d0d-8f64-77573914d53b" xsi:nil="true"/>
-    <lcf76f155ced4ddcb4097134ff3c332f xmlns="43a3ca16-9c26-4813-b83f-4aec9927b43f">
-      <Terms xmlns="http://schemas.microsoft.com/office/infopath/2007/PartnerControls"/>
-    </lcf76f155ced4ddcb4097134ff3c332f>
-  </documentManagement>
-</p:properties>
+<file path=customXml/itemProps1.xml><?xml version="1.0" encoding="utf-8"?>
+<ds:datastoreItem xmlns:ds="http://schemas.openxmlformats.org/officeDocument/2006/customXml" ds:itemID="{19FD55F0-FE39-496B-A16B-3F49258B532D}">
+  <ds:schemaRefs>
+    <ds:schemaRef ds:uri="http://schemas.microsoft.com/office/2006/metadata/properties"/>
+    <ds:schemaRef ds:uri="http://schemas.microsoft.com/office/infopath/2007/PartnerControls"/>
+    <ds:schemaRef ds:uri="cb45339b-ced9-4d0d-8f64-77573914d53b"/>
+    <ds:schemaRef ds:uri="43a3ca16-9c26-4813-b83f-4aec9927b43f"/>
+  </ds:schemaRefs>
+</ds:datastoreItem>
 </file>
 
-<file path=customXml/itemProps1.xml><?xml version="1.0" encoding="utf-8"?>
+<file path=customXml/itemProps2.xml><?xml version="1.0" encoding="utf-8"?>
 <ds:datastoreItem xmlns:ds="http://schemas.openxmlformats.org/officeDocument/2006/customXml" ds:itemID="{E8AB44A3-7C62-4BD2-82ED-8ABC209970FA}">
   <ds:schemaRefs>
     <ds:schemaRef ds:uri="http://schemas.openxmlformats.org/officeDocument/2006/bibliography"/>
@@ -18396,14 +18441,29 @@
 </ds:datastoreItem>
 </file>
 
-<file path=customXml/itemProps2.xml><?xml version="1.0" encoding="utf-8"?>
-<ds:datastoreItem xmlns:ds="http://schemas.openxmlformats.org/officeDocument/2006/customXml" ds:itemID="{49204420-1F6C-4297-964C-CA60D737E589}"/>
-</file>
-
 <file path=customXml/itemProps3.xml><?xml version="1.0" encoding="utf-8"?>
-<ds:datastoreItem xmlns:ds="http://schemas.openxmlformats.org/officeDocument/2006/customXml" ds:itemID="{20BAA867-5EC1-4739-8DCF-FB7E02B64CF6}"/>
+<ds:datastoreItem xmlns:ds="http://schemas.openxmlformats.org/officeDocument/2006/customXml" ds:itemID="{49204420-1F6C-4297-964C-CA60D737E589}">
+  <ds:schemaRefs>
+    <ds:schemaRef ds:uri="http://schemas.microsoft.com/office/2006/metadata/contentType"/>
+    <ds:schemaRef ds:uri="http://schemas.microsoft.com/office/2006/metadata/properties/metaAttributes"/>
+    <ds:schemaRef ds:uri="http://www.w3.org/2001/XMLSchema"/>
+    <ds:schemaRef ds:uri="http://schemas.microsoft.com/office/2006/metadata/properties"/>
+    <ds:schemaRef ds:uri="cb45339b-ced9-4d0d-8f64-77573914d53b"/>
+    <ds:schemaRef ds:uri="43a3ca16-9c26-4813-b83f-4aec9927b43f"/>
+    <ds:schemaRef ds:uri="http://schemas.microsoft.com/office/2006/documentManagement/types"/>
+    <ds:schemaRef ds:uri="http://schemas.microsoft.com/office/infopath/2007/PartnerControls"/>
+    <ds:schemaRef ds:uri="http://schemas.openxmlformats.org/package/2006/metadata/core-properties"/>
+    <ds:schemaRef ds:uri="http://purl.org/dc/elements/1.1/"/>
+    <ds:schemaRef ds:uri="http://purl.org/dc/terms/"/>
+    <ds:schemaRef ds:uri="http://schemas.microsoft.com/internal/obd"/>
+  </ds:schemaRefs>
+</ds:datastoreItem>
 </file>
 
 <file path=customXml/itemProps4.xml><?xml version="1.0" encoding="utf-8"?>
-<ds:datastoreItem xmlns:ds="http://schemas.openxmlformats.org/officeDocument/2006/customXml" ds:itemID="{19FD55F0-FE39-496B-A16B-3F49258B532D}"/>
+<ds:datastoreItem xmlns:ds="http://schemas.openxmlformats.org/officeDocument/2006/customXml" ds:itemID="{20BAA867-5EC1-4739-8DCF-FB7E02B64CF6}">
+  <ds:schemaRefs>
+    <ds:schemaRef ds:uri="http://schemas.microsoft.com/sharepoint/v3/contenttype/forms"/>
+  </ds:schemaRefs>
+</ds:datastoreItem>
 </file>
</xml_diff>